<commit_message>
## Updated and Added Asignments
</commit_message>
<xml_diff>
--- a/III Sem/AOA/Experiments/AOA Exp1.docx
+++ b/III Sem/AOA/Experiments/AOA Exp1.docx
@@ -633,6 +633,14 @@
                 <w:szCs w:val="24"/>
               </w:rPr>
               <w:t> </w:t>
+            </w:r>
+            <w:r>
+              <w:rPr>
+                <w:rFonts w:ascii="Times New Roman" w:eastAsia="Times New Roman" w:hAnsi="Times New Roman" w:cs="Times New Roman"/>
+                <w:sz w:val="24"/>
+                <w:szCs w:val="24"/>
+              </w:rPr>
+              <w:t>10937</w:t>
             </w:r>
           </w:p>
         </w:tc>
@@ -2016,25 +2024,7 @@
           <w:sz w:val="24"/>
           <w:szCs w:val="24"/>
         </w:rPr>
-        <w:t xml:space="preserve">Average and </w:t>
-      </w:r>
-      <w:proofErr w:type="gramStart"/>
-      <w:r>
-        <w:rPr>
-          <w:rFonts w:ascii="Times New Roman" w:hAnsi="Times New Roman" w:cs="Times New Roman"/>
-          <w:sz w:val="24"/>
-          <w:szCs w:val="24"/>
-        </w:rPr>
-        <w:t>Worst Case</w:t>
-      </w:r>
-      <w:proofErr w:type="gramEnd"/>
-      <w:r>
-        <w:rPr>
-          <w:rFonts w:ascii="Times New Roman" w:hAnsi="Times New Roman" w:cs="Times New Roman"/>
-          <w:sz w:val="24"/>
-          <w:szCs w:val="24"/>
-        </w:rPr>
-        <w:t xml:space="preserve"> Time Complexity: O(n²)</w:t>
+        <w:t>Average and Worst Case Time Complexity: O(n²)</w:t>
       </w:r>
     </w:p>
     <w:p>
@@ -2057,25 +2047,7 @@
           <w:sz w:val="24"/>
           <w:szCs w:val="24"/>
         </w:rPr>
-        <w:t xml:space="preserve">Space Complexity: </w:t>
-      </w:r>
-      <w:proofErr w:type="gramStart"/>
-      <w:r>
-        <w:rPr>
-          <w:rFonts w:ascii="Times New Roman" w:hAnsi="Times New Roman" w:cs="Times New Roman"/>
-          <w:sz w:val="24"/>
-          <w:szCs w:val="24"/>
-        </w:rPr>
-        <w:t>O(</w:t>
-      </w:r>
-      <w:proofErr w:type="gramEnd"/>
-      <w:r>
-        <w:rPr>
-          <w:rFonts w:ascii="Times New Roman" w:hAnsi="Times New Roman" w:cs="Times New Roman"/>
-          <w:sz w:val="24"/>
-          <w:szCs w:val="24"/>
-        </w:rPr>
-        <w:t>1) — in-place sorting.</w:t>
+        <w:t>Space Complexity: O(1) — in-place sorting.</w:t>
       </w:r>
     </w:p>
     <w:p>
@@ -2159,25 +2131,7 @@
           <w:sz w:val="24"/>
           <w:szCs w:val="24"/>
         </w:rPr>
-        <w:t xml:space="preserve">Average and </w:t>
-      </w:r>
-      <w:proofErr w:type="gramStart"/>
-      <w:r>
-        <w:rPr>
-          <w:rFonts w:ascii="Times New Roman" w:hAnsi="Times New Roman" w:cs="Times New Roman"/>
-          <w:sz w:val="24"/>
-          <w:szCs w:val="24"/>
-        </w:rPr>
-        <w:t>Worst Case</w:t>
-      </w:r>
-      <w:proofErr w:type="gramEnd"/>
-      <w:r>
-        <w:rPr>
-          <w:rFonts w:ascii="Times New Roman" w:hAnsi="Times New Roman" w:cs="Times New Roman"/>
-          <w:sz w:val="24"/>
-          <w:szCs w:val="24"/>
-        </w:rPr>
-        <w:t xml:space="preserve"> Time Complexity: O(n²)</w:t>
+        <w:t>Average and Worst Case Time Complexity: O(n²)</w:t>
       </w:r>
     </w:p>
     <w:p>
@@ -2200,25 +2154,7 @@
           <w:sz w:val="24"/>
           <w:szCs w:val="24"/>
         </w:rPr>
-        <w:t xml:space="preserve">Space Complexity: </w:t>
-      </w:r>
-      <w:proofErr w:type="gramStart"/>
-      <w:r>
-        <w:rPr>
-          <w:rFonts w:ascii="Times New Roman" w:hAnsi="Times New Roman" w:cs="Times New Roman"/>
-          <w:sz w:val="24"/>
-          <w:szCs w:val="24"/>
-        </w:rPr>
-        <w:t>O(</w:t>
-      </w:r>
-      <w:proofErr w:type="gramEnd"/>
-      <w:r>
-        <w:rPr>
-          <w:rFonts w:ascii="Times New Roman" w:hAnsi="Times New Roman" w:cs="Times New Roman"/>
-          <w:sz w:val="24"/>
-          <w:szCs w:val="24"/>
-        </w:rPr>
-        <w:t>1) — in-place sorting.</w:t>
+        <w:t>Space Complexity: O(1) — in-place sorting.</w:t>
       </w:r>
     </w:p>
     <w:p>
@@ -2279,25 +2215,7 @@
           <w:sz w:val="24"/>
           <w:szCs w:val="24"/>
         </w:rPr>
-        <w:t xml:space="preserve">Best, Average, and </w:t>
-      </w:r>
-      <w:proofErr w:type="gramStart"/>
-      <w:r>
-        <w:rPr>
-          <w:rFonts w:ascii="Times New Roman" w:hAnsi="Times New Roman" w:cs="Times New Roman"/>
-          <w:sz w:val="24"/>
-          <w:szCs w:val="24"/>
-        </w:rPr>
-        <w:t>Worst Case</w:t>
-      </w:r>
-      <w:proofErr w:type="gramEnd"/>
-      <w:r>
-        <w:rPr>
-          <w:rFonts w:ascii="Times New Roman" w:hAnsi="Times New Roman" w:cs="Times New Roman"/>
-          <w:sz w:val="24"/>
-          <w:szCs w:val="24"/>
-        </w:rPr>
-        <w:t xml:space="preserve"> Time Complexity: O(n²) — due to the nested loop structure.</w:t>
+        <w:t>Best, Average, and Worst Case Time Complexity: O(n²) — due to the nested loop structure.</w:t>
       </w:r>
     </w:p>
     <w:p>
@@ -2320,25 +2238,7 @@
           <w:sz w:val="24"/>
           <w:szCs w:val="24"/>
         </w:rPr>
-        <w:t xml:space="preserve">Space Complexity: </w:t>
-      </w:r>
-      <w:proofErr w:type="gramStart"/>
-      <w:r>
-        <w:rPr>
-          <w:rFonts w:ascii="Times New Roman" w:hAnsi="Times New Roman" w:cs="Times New Roman"/>
-          <w:sz w:val="24"/>
-          <w:szCs w:val="24"/>
-        </w:rPr>
-        <w:t>O(</w:t>
-      </w:r>
-      <w:proofErr w:type="gramEnd"/>
-      <w:r>
-        <w:rPr>
-          <w:rFonts w:ascii="Times New Roman" w:hAnsi="Times New Roman" w:cs="Times New Roman"/>
-          <w:sz w:val="24"/>
-          <w:szCs w:val="24"/>
-        </w:rPr>
-        <w:t>1)</w:t>
+        <w:t>Space Complexity: O(1)</w:t>
       </w:r>
     </w:p>
     <w:p>
@@ -2700,25 +2600,7 @@
           <w:sz w:val="24"/>
           <w:szCs w:val="24"/>
         </w:rPr>
-        <w:t xml:space="preserve">Store this data in an array </w:t>
-      </w:r>
-      <w:proofErr w:type="gramStart"/>
-      <w:r>
-        <w:rPr>
-          <w:rFonts w:ascii="Times New Roman" w:hAnsi="Times New Roman" w:cs="Times New Roman"/>
-          <w:sz w:val="24"/>
-          <w:szCs w:val="24"/>
-        </w:rPr>
-        <w:t>students[</w:t>
-      </w:r>
-      <w:proofErr w:type="gramEnd"/>
-      <w:r>
-        <w:rPr>
-          <w:rFonts w:ascii="Times New Roman" w:hAnsi="Times New Roman" w:cs="Times New Roman"/>
-          <w:sz w:val="24"/>
-          <w:szCs w:val="24"/>
-        </w:rPr>
-        <w:t>].</w:t>
+        <w:t>Store this data in an array students[].</w:t>
       </w:r>
     </w:p>
     <w:p>
@@ -2760,53 +2642,7 @@
           <w:sz w:val="24"/>
           <w:szCs w:val="24"/>
         </w:rPr>
-        <w:t xml:space="preserve">Copy the </w:t>
-      </w:r>
-      <w:proofErr w:type="gramStart"/>
-      <w:r>
-        <w:rPr>
-          <w:rFonts w:ascii="Times New Roman" w:hAnsi="Times New Roman" w:cs="Times New Roman"/>
-          <w:sz w:val="24"/>
-          <w:szCs w:val="24"/>
-        </w:rPr>
-        <w:t>students[</w:t>
-      </w:r>
-      <w:proofErr w:type="gramEnd"/>
-      <w:r>
-        <w:rPr>
-          <w:rFonts w:ascii="Times New Roman" w:hAnsi="Times New Roman" w:cs="Times New Roman"/>
-          <w:sz w:val="24"/>
-          <w:szCs w:val="24"/>
-        </w:rPr>
-        <w:t xml:space="preserve">] array into a temporary array </w:t>
-      </w:r>
-      <w:proofErr w:type="spellStart"/>
-      <w:proofErr w:type="gramStart"/>
-      <w:r>
-        <w:rPr>
-          <w:rFonts w:ascii="Times New Roman" w:hAnsi="Times New Roman" w:cs="Times New Roman"/>
-          <w:sz w:val="24"/>
-          <w:szCs w:val="24"/>
-        </w:rPr>
-        <w:t>tempArr</w:t>
-      </w:r>
-      <w:proofErr w:type="spellEnd"/>
-      <w:r>
-        <w:rPr>
-          <w:rFonts w:ascii="Times New Roman" w:hAnsi="Times New Roman" w:cs="Times New Roman"/>
-          <w:sz w:val="24"/>
-          <w:szCs w:val="24"/>
-        </w:rPr>
-        <w:t>[</w:t>
-      </w:r>
-      <w:proofErr w:type="gramEnd"/>
-      <w:r>
-        <w:rPr>
-          <w:rFonts w:ascii="Times New Roman" w:hAnsi="Times New Roman" w:cs="Times New Roman"/>
-          <w:sz w:val="24"/>
-          <w:szCs w:val="24"/>
-        </w:rPr>
-        <w:t>] to preserve original data.</w:t>
+        <w:t>Copy the students[] array into a temporary array tempArr[] to preserve original data.</w:t>
       </w:r>
     </w:p>
     <w:p>
@@ -2959,35 +2795,7 @@
           <w:sz w:val="24"/>
           <w:szCs w:val="24"/>
         </w:rPr>
-        <w:t xml:space="preserve">Read the user's choice and perform the corresponding sorting algorithm on </w:t>
-      </w:r>
-      <w:proofErr w:type="spellStart"/>
-      <w:proofErr w:type="gramStart"/>
-      <w:r>
-        <w:rPr>
-          <w:rFonts w:ascii="Times New Roman" w:hAnsi="Times New Roman" w:cs="Times New Roman"/>
-          <w:sz w:val="24"/>
-          <w:szCs w:val="24"/>
-        </w:rPr>
-        <w:t>tempArr</w:t>
-      </w:r>
-      <w:proofErr w:type="spellEnd"/>
-      <w:r>
-        <w:rPr>
-          <w:rFonts w:ascii="Times New Roman" w:hAnsi="Times New Roman" w:cs="Times New Roman"/>
-          <w:sz w:val="24"/>
-          <w:szCs w:val="24"/>
-        </w:rPr>
-        <w:t>[</w:t>
-      </w:r>
-      <w:proofErr w:type="gramEnd"/>
-      <w:r>
-        <w:rPr>
-          <w:rFonts w:ascii="Times New Roman" w:hAnsi="Times New Roman" w:cs="Times New Roman"/>
-          <w:sz w:val="24"/>
-          <w:szCs w:val="24"/>
-        </w:rPr>
-        <w:t>]:</w:t>
+        <w:t>Read the user's choice and perform the corresponding sorting algorithm on tempArr[]:</w:t>
       </w:r>
     </w:p>
     <w:p>
@@ -3226,7 +3034,6 @@
         </w:rPr>
         <w:t>&lt;</w:t>
       </w:r>
-      <w:proofErr w:type="spellStart"/>
       <w:r>
         <w:rPr>
           <w:rFonts w:ascii="Consolas" w:eastAsia="Times New Roman" w:hAnsi="Consolas" w:cs="Times New Roman"/>
@@ -3237,7 +3044,6 @@
         </w:rPr>
         <w:t>stdio.h</w:t>
       </w:r>
-      <w:proofErr w:type="spellEnd"/>
       <w:r>
         <w:rPr>
           <w:rFonts w:ascii="Consolas" w:eastAsia="Times New Roman" w:hAnsi="Consolas" w:cs="Times New Roman"/>
@@ -3358,20 +3164,8 @@
           <w:szCs w:val="21"/>
           <w:lang w:val="en-IN" w:eastAsia="en-IN"/>
         </w:rPr>
-        <w:t xml:space="preserve"> </w:t>
-      </w:r>
-      <w:proofErr w:type="gramStart"/>
-      <w:r>
-        <w:rPr>
-          <w:rFonts w:ascii="Consolas" w:eastAsia="Times New Roman" w:hAnsi="Consolas" w:cs="Times New Roman"/>
-          <w:color w:val="000000"/>
-          <w:sz w:val="21"/>
-          <w:szCs w:val="21"/>
-          <w:lang w:val="en-IN" w:eastAsia="en-IN"/>
-        </w:rPr>
-        <w:t>name[</w:t>
-      </w:r>
-      <w:proofErr w:type="gramEnd"/>
+        <w:t xml:space="preserve"> name[</w:t>
+      </w:r>
       <w:r>
         <w:rPr>
           <w:rFonts w:ascii="Consolas" w:eastAsia="Times New Roman" w:hAnsi="Consolas" w:cs="Times New Roman"/>
@@ -3508,7 +3302,6 @@
         </w:rPr>
         <w:t xml:space="preserve"> </w:t>
       </w:r>
-      <w:proofErr w:type="gramStart"/>
       <w:r>
         <w:rPr>
           <w:rFonts w:ascii="Consolas" w:eastAsia="Times New Roman" w:hAnsi="Consolas" w:cs="Times New Roman"/>
@@ -3527,18 +3320,7 @@
           <w:szCs w:val="21"/>
           <w:lang w:val="en-IN" w:eastAsia="en-IN"/>
         </w:rPr>
-        <w:t>(</w:t>
-      </w:r>
-      <w:proofErr w:type="gramEnd"/>
-      <w:r>
-        <w:rPr>
-          <w:rFonts w:ascii="Consolas" w:eastAsia="Times New Roman" w:hAnsi="Consolas" w:cs="Times New Roman"/>
-          <w:color w:val="000000"/>
-          <w:sz w:val="21"/>
-          <w:szCs w:val="21"/>
-          <w:lang w:val="en-IN" w:eastAsia="en-IN"/>
-        </w:rPr>
-        <w:t>) {</w:t>
+        <w:t>() {</w:t>
       </w:r>
     </w:p>
     <w:p>
@@ -3662,8 +3444,6 @@
         </w:rPr>
         <w:t xml:space="preserve">    </w:t>
       </w:r>
-      <w:proofErr w:type="spellStart"/>
-      <w:proofErr w:type="gramStart"/>
       <w:r>
         <w:rPr>
           <w:rFonts w:ascii="Consolas" w:eastAsia="Times New Roman" w:hAnsi="Consolas" w:cs="Times New Roman"/>
@@ -3674,7 +3454,6 @@
         </w:rPr>
         <w:t>printf</w:t>
       </w:r>
-      <w:proofErr w:type="spellEnd"/>
       <w:r>
         <w:rPr>
           <w:rFonts w:ascii="Consolas" w:eastAsia="Times New Roman" w:hAnsi="Consolas" w:cs="Times New Roman"/>
@@ -3685,7 +3464,6 @@
         </w:rPr>
         <w:t>(</w:t>
       </w:r>
-      <w:proofErr w:type="gramEnd"/>
       <w:r>
         <w:rPr>
           <w:rFonts w:ascii="Consolas" w:eastAsia="Times New Roman" w:hAnsi="Consolas" w:cs="Times New Roman"/>
@@ -3750,8 +3528,6 @@
         </w:rPr>
         <w:t xml:space="preserve">    </w:t>
       </w:r>
-      <w:proofErr w:type="spellStart"/>
-      <w:proofErr w:type="gramStart"/>
       <w:r>
         <w:rPr>
           <w:rFonts w:ascii="Consolas" w:eastAsia="Times New Roman" w:hAnsi="Consolas" w:cs="Times New Roman"/>
@@ -3762,7 +3538,6 @@
         </w:rPr>
         <w:t>scanf</w:t>
       </w:r>
-      <w:proofErr w:type="spellEnd"/>
       <w:r>
         <w:rPr>
           <w:rFonts w:ascii="Consolas" w:eastAsia="Times New Roman" w:hAnsi="Consolas" w:cs="Times New Roman"/>
@@ -3773,7 +3548,6 @@
         </w:rPr>
         <w:t>(</w:t>
       </w:r>
-      <w:proofErr w:type="gramEnd"/>
       <w:r>
         <w:rPr>
           <w:rFonts w:ascii="Consolas" w:eastAsia="Times New Roman" w:hAnsi="Consolas" w:cs="Times New Roman"/>
@@ -3952,7 +3726,6 @@
         </w:rPr>
         <w:t xml:space="preserve">], </w:t>
       </w:r>
-      <w:proofErr w:type="spellStart"/>
       <w:r>
         <w:rPr>
           <w:rFonts w:ascii="Consolas" w:eastAsia="Times New Roman" w:hAnsi="Consolas" w:cs="Times New Roman"/>
@@ -3963,7 +3736,6 @@
         </w:rPr>
         <w:t>tempArr</w:t>
       </w:r>
-      <w:proofErr w:type="spellEnd"/>
       <w:r>
         <w:rPr>
           <w:rFonts w:ascii="Consolas" w:eastAsia="Times New Roman" w:hAnsi="Consolas" w:cs="Times New Roman"/>
@@ -4072,7 +3844,6 @@
         </w:rPr>
         <w:t xml:space="preserve"> </w:t>
       </w:r>
-      <w:proofErr w:type="spellStart"/>
       <w:r>
         <w:rPr>
           <w:rFonts w:ascii="Consolas" w:eastAsia="Times New Roman" w:hAnsi="Consolas" w:cs="Times New Roman"/>
@@ -4083,7 +3854,6 @@
         </w:rPr>
         <w:t>i</w:t>
       </w:r>
-      <w:proofErr w:type="spellEnd"/>
       <w:r>
         <w:rPr>
           <w:rFonts w:ascii="Consolas" w:eastAsia="Times New Roman" w:hAnsi="Consolas" w:cs="Times New Roman"/>
@@ -4114,7 +3884,6 @@
         </w:rPr>
         <w:t xml:space="preserve">; </w:t>
       </w:r>
-      <w:proofErr w:type="spellStart"/>
       <w:r>
         <w:rPr>
           <w:rFonts w:ascii="Consolas" w:eastAsia="Times New Roman" w:hAnsi="Consolas" w:cs="Times New Roman"/>
@@ -4125,7 +3894,6 @@
         </w:rPr>
         <w:t>i</w:t>
       </w:r>
-      <w:proofErr w:type="spellEnd"/>
       <w:r>
         <w:rPr>
           <w:rFonts w:ascii="Consolas" w:eastAsia="Times New Roman" w:hAnsi="Consolas" w:cs="Times New Roman"/>
@@ -4156,7 +3924,6 @@
         </w:rPr>
         <w:t xml:space="preserve">; </w:t>
       </w:r>
-      <w:proofErr w:type="spellStart"/>
       <w:r>
         <w:rPr>
           <w:rFonts w:ascii="Consolas" w:eastAsia="Times New Roman" w:hAnsi="Consolas" w:cs="Times New Roman"/>
@@ -4167,7 +3934,6 @@
         </w:rPr>
         <w:t>i</w:t>
       </w:r>
-      <w:proofErr w:type="spellEnd"/>
       <w:r>
         <w:rPr>
           <w:rFonts w:ascii="Consolas" w:eastAsia="Times New Roman" w:hAnsi="Consolas" w:cs="Times New Roman"/>
@@ -4202,8 +3968,6 @@
         </w:rPr>
         <w:t xml:space="preserve">        </w:t>
       </w:r>
-      <w:proofErr w:type="spellStart"/>
-      <w:proofErr w:type="gramStart"/>
       <w:r>
         <w:rPr>
           <w:rFonts w:ascii="Consolas" w:eastAsia="Times New Roman" w:hAnsi="Consolas" w:cs="Times New Roman"/>
@@ -4214,7 +3978,6 @@
         </w:rPr>
         <w:t>printf</w:t>
       </w:r>
-      <w:proofErr w:type="spellEnd"/>
       <w:r>
         <w:rPr>
           <w:rFonts w:ascii="Consolas" w:eastAsia="Times New Roman" w:hAnsi="Consolas" w:cs="Times New Roman"/>
@@ -4225,7 +3988,6 @@
         </w:rPr>
         <w:t>(</w:t>
       </w:r>
-      <w:proofErr w:type="gramEnd"/>
       <w:r>
         <w:rPr>
           <w:rFonts w:ascii="Consolas" w:eastAsia="Times New Roman" w:hAnsi="Consolas" w:cs="Times New Roman"/>
@@ -4286,7 +4048,6 @@
         </w:rPr>
         <w:t xml:space="preserve">, </w:t>
       </w:r>
-      <w:proofErr w:type="spellStart"/>
       <w:r>
         <w:rPr>
           <w:rFonts w:ascii="Consolas" w:eastAsia="Times New Roman" w:hAnsi="Consolas" w:cs="Times New Roman"/>
@@ -4297,7 +4058,6 @@
         </w:rPr>
         <w:t>i</w:t>
       </w:r>
-      <w:proofErr w:type="spellEnd"/>
       <w:r>
         <w:rPr>
           <w:rFonts w:ascii="Consolas" w:eastAsia="Times New Roman" w:hAnsi="Consolas" w:cs="Times New Roman"/>
@@ -4352,8 +4112,6 @@
         </w:rPr>
         <w:t xml:space="preserve">        </w:t>
       </w:r>
-      <w:proofErr w:type="spellStart"/>
-      <w:proofErr w:type="gramStart"/>
       <w:r>
         <w:rPr>
           <w:rFonts w:ascii="Consolas" w:eastAsia="Times New Roman" w:hAnsi="Consolas" w:cs="Times New Roman"/>
@@ -4364,7 +4122,6 @@
         </w:rPr>
         <w:t>scanf</w:t>
       </w:r>
-      <w:proofErr w:type="spellEnd"/>
       <w:r>
         <w:rPr>
           <w:rFonts w:ascii="Consolas" w:eastAsia="Times New Roman" w:hAnsi="Consolas" w:cs="Times New Roman"/>
@@ -4375,7 +4132,6 @@
         </w:rPr>
         <w:t>(</w:t>
       </w:r>
-      <w:proofErr w:type="gramEnd"/>
       <w:r>
         <w:rPr>
           <w:rFonts w:ascii="Consolas" w:eastAsia="Times New Roman" w:hAnsi="Consolas" w:cs="Times New Roman"/>
@@ -4436,7 +4192,6 @@
         </w:rPr>
         <w:t>[</w:t>
       </w:r>
-      <w:proofErr w:type="spellStart"/>
       <w:r>
         <w:rPr>
           <w:rFonts w:ascii="Consolas" w:eastAsia="Times New Roman" w:hAnsi="Consolas" w:cs="Times New Roman"/>
@@ -4447,7 +4202,6 @@
         </w:rPr>
         <w:t>i</w:t>
       </w:r>
-      <w:proofErr w:type="spellEnd"/>
       <w:r>
         <w:rPr>
           <w:rFonts w:ascii="Consolas" w:eastAsia="Times New Roman" w:hAnsi="Consolas" w:cs="Times New Roman"/>
@@ -4482,8 +4236,6 @@
         </w:rPr>
         <w:t xml:space="preserve">        </w:t>
       </w:r>
-      <w:proofErr w:type="spellStart"/>
-      <w:proofErr w:type="gramStart"/>
       <w:r>
         <w:rPr>
           <w:rFonts w:ascii="Consolas" w:eastAsia="Times New Roman" w:hAnsi="Consolas" w:cs="Times New Roman"/>
@@ -4494,7 +4246,6 @@
         </w:rPr>
         <w:t>printf</w:t>
       </w:r>
-      <w:proofErr w:type="spellEnd"/>
       <w:r>
         <w:rPr>
           <w:rFonts w:ascii="Consolas" w:eastAsia="Times New Roman" w:hAnsi="Consolas" w:cs="Times New Roman"/>
@@ -4505,7 +4256,6 @@
         </w:rPr>
         <w:t>(</w:t>
       </w:r>
-      <w:proofErr w:type="gramEnd"/>
       <w:r>
         <w:rPr>
           <w:rFonts w:ascii="Consolas" w:eastAsia="Times New Roman" w:hAnsi="Consolas" w:cs="Times New Roman"/>
@@ -4566,7 +4316,6 @@
         </w:rPr>
         <w:t xml:space="preserve">, </w:t>
       </w:r>
-      <w:proofErr w:type="spellStart"/>
       <w:r>
         <w:rPr>
           <w:rFonts w:ascii="Consolas" w:eastAsia="Times New Roman" w:hAnsi="Consolas" w:cs="Times New Roman"/>
@@ -4577,7 +4326,6 @@
         </w:rPr>
         <w:t>i</w:t>
       </w:r>
-      <w:proofErr w:type="spellEnd"/>
       <w:r>
         <w:rPr>
           <w:rFonts w:ascii="Consolas" w:eastAsia="Times New Roman" w:hAnsi="Consolas" w:cs="Times New Roman"/>
@@ -4632,8 +4380,6 @@
         </w:rPr>
         <w:t xml:space="preserve">        </w:t>
       </w:r>
-      <w:proofErr w:type="spellStart"/>
-      <w:proofErr w:type="gramStart"/>
       <w:r>
         <w:rPr>
           <w:rFonts w:ascii="Consolas" w:eastAsia="Times New Roman" w:hAnsi="Consolas" w:cs="Times New Roman"/>
@@ -4644,7 +4390,6 @@
         </w:rPr>
         <w:t>scanf</w:t>
       </w:r>
-      <w:proofErr w:type="spellEnd"/>
       <w:r>
         <w:rPr>
           <w:rFonts w:ascii="Consolas" w:eastAsia="Times New Roman" w:hAnsi="Consolas" w:cs="Times New Roman"/>
@@ -4655,7 +4400,6 @@
         </w:rPr>
         <w:t>(</w:t>
       </w:r>
-      <w:proofErr w:type="gramEnd"/>
       <w:r>
         <w:rPr>
           <w:rFonts w:ascii="Consolas" w:eastAsia="Times New Roman" w:hAnsi="Consolas" w:cs="Times New Roman"/>
@@ -4716,7 +4460,6 @@
         </w:rPr>
         <w:t>[</w:t>
       </w:r>
-      <w:proofErr w:type="spellStart"/>
       <w:r>
         <w:rPr>
           <w:rFonts w:ascii="Consolas" w:eastAsia="Times New Roman" w:hAnsi="Consolas" w:cs="Times New Roman"/>
@@ -4727,28 +4470,15 @@
         </w:rPr>
         <w:t>i</w:t>
       </w:r>
-      <w:proofErr w:type="spellEnd"/>
-      <w:proofErr w:type="gramStart"/>
-      <w:r>
-        <w:rPr>
-          <w:rFonts w:ascii="Consolas" w:eastAsia="Times New Roman" w:hAnsi="Consolas" w:cs="Times New Roman"/>
-          <w:color w:val="000000"/>
-          <w:sz w:val="21"/>
-          <w:szCs w:val="21"/>
-          <w:lang w:val="en-IN" w:eastAsia="en-IN"/>
-        </w:rPr>
-        <w:t>].marks</w:t>
-      </w:r>
-      <w:proofErr w:type="gramEnd"/>
-      <w:r>
-        <w:rPr>
-          <w:rFonts w:ascii="Consolas" w:eastAsia="Times New Roman" w:hAnsi="Consolas" w:cs="Times New Roman"/>
-          <w:color w:val="000000"/>
-          <w:sz w:val="21"/>
-          <w:szCs w:val="21"/>
-          <w:lang w:val="en-IN" w:eastAsia="en-IN"/>
-        </w:rPr>
-        <w:t>);</w:t>
+      <w:r>
+        <w:rPr>
+          <w:rFonts w:ascii="Consolas" w:eastAsia="Times New Roman" w:hAnsi="Consolas" w:cs="Times New Roman"/>
+          <w:color w:val="000000"/>
+          <w:sz w:val="21"/>
+          <w:szCs w:val="21"/>
+          <w:lang w:val="en-IN" w:eastAsia="en-IN"/>
+        </w:rPr>
+        <w:t>].marks);</w:t>
       </w:r>
     </w:p>
     <w:p>
@@ -4852,7 +4582,6 @@
         </w:rPr>
         <w:t xml:space="preserve"> </w:t>
       </w:r>
-      <w:proofErr w:type="spellStart"/>
       <w:r>
         <w:rPr>
           <w:rFonts w:ascii="Consolas" w:eastAsia="Times New Roman" w:hAnsi="Consolas" w:cs="Times New Roman"/>
@@ -4863,7 +4592,6 @@
         </w:rPr>
         <w:t>i</w:t>
       </w:r>
-      <w:proofErr w:type="spellEnd"/>
       <w:r>
         <w:rPr>
           <w:rFonts w:ascii="Consolas" w:eastAsia="Times New Roman" w:hAnsi="Consolas" w:cs="Times New Roman"/>
@@ -4894,7 +4622,6 @@
         </w:rPr>
         <w:t xml:space="preserve">; </w:t>
       </w:r>
-      <w:proofErr w:type="spellStart"/>
       <w:r>
         <w:rPr>
           <w:rFonts w:ascii="Consolas" w:eastAsia="Times New Roman" w:hAnsi="Consolas" w:cs="Times New Roman"/>
@@ -4905,7 +4632,6 @@
         </w:rPr>
         <w:t>i</w:t>
       </w:r>
-      <w:proofErr w:type="spellEnd"/>
       <w:r>
         <w:rPr>
           <w:rFonts w:ascii="Consolas" w:eastAsia="Times New Roman" w:hAnsi="Consolas" w:cs="Times New Roman"/>
@@ -4936,7 +4662,6 @@
         </w:rPr>
         <w:t xml:space="preserve">; </w:t>
       </w:r>
-      <w:proofErr w:type="spellStart"/>
       <w:r>
         <w:rPr>
           <w:rFonts w:ascii="Consolas" w:eastAsia="Times New Roman" w:hAnsi="Consolas" w:cs="Times New Roman"/>
@@ -4947,7 +4672,6 @@
         </w:rPr>
         <w:t>i</w:t>
       </w:r>
-      <w:proofErr w:type="spellEnd"/>
       <w:r>
         <w:rPr>
           <w:rFonts w:ascii="Consolas" w:eastAsia="Times New Roman" w:hAnsi="Consolas" w:cs="Times New Roman"/>
@@ -4982,7 +4706,6 @@
         </w:rPr>
         <w:t xml:space="preserve">        </w:t>
       </w:r>
-      <w:proofErr w:type="spellStart"/>
       <w:r>
         <w:rPr>
           <w:rFonts w:ascii="Consolas" w:eastAsia="Times New Roman" w:hAnsi="Consolas" w:cs="Times New Roman"/>
@@ -4993,7 +4716,6 @@
         </w:rPr>
         <w:t>tempArr</w:t>
       </w:r>
-      <w:proofErr w:type="spellEnd"/>
       <w:r>
         <w:rPr>
           <w:rFonts w:ascii="Consolas" w:eastAsia="Times New Roman" w:hAnsi="Consolas" w:cs="Times New Roman"/>
@@ -5004,7 +4726,6 @@
         </w:rPr>
         <w:t>[</w:t>
       </w:r>
-      <w:proofErr w:type="spellStart"/>
       <w:r>
         <w:rPr>
           <w:rFonts w:ascii="Consolas" w:eastAsia="Times New Roman" w:hAnsi="Consolas" w:cs="Times New Roman"/>
@@ -5015,7 +4736,6 @@
         </w:rPr>
         <w:t>i</w:t>
       </w:r>
-      <w:proofErr w:type="spellEnd"/>
       <w:r>
         <w:rPr>
           <w:rFonts w:ascii="Consolas" w:eastAsia="Times New Roman" w:hAnsi="Consolas" w:cs="Times New Roman"/>
@@ -5046,7 +4766,6 @@
         </w:rPr>
         <w:t>[</w:t>
       </w:r>
-      <w:proofErr w:type="spellStart"/>
       <w:r>
         <w:rPr>
           <w:rFonts w:ascii="Consolas" w:eastAsia="Times New Roman" w:hAnsi="Consolas" w:cs="Times New Roman"/>
@@ -5057,7 +4776,6 @@
         </w:rPr>
         <w:t>i</w:t>
       </w:r>
-      <w:proofErr w:type="spellEnd"/>
       <w:r>
         <w:rPr>
           <w:rFonts w:ascii="Consolas" w:eastAsia="Times New Roman" w:hAnsi="Consolas" w:cs="Times New Roman"/>
@@ -5130,8 +4848,6 @@
         </w:rPr>
         <w:t xml:space="preserve">    </w:t>
       </w:r>
-      <w:proofErr w:type="spellStart"/>
-      <w:proofErr w:type="gramStart"/>
       <w:r>
         <w:rPr>
           <w:rFonts w:ascii="Consolas" w:eastAsia="Times New Roman" w:hAnsi="Consolas" w:cs="Times New Roman"/>
@@ -5142,7 +4858,6 @@
         </w:rPr>
         <w:t>printf</w:t>
       </w:r>
-      <w:proofErr w:type="spellEnd"/>
       <w:r>
         <w:rPr>
           <w:rFonts w:ascii="Consolas" w:eastAsia="Times New Roman" w:hAnsi="Consolas" w:cs="Times New Roman"/>
@@ -5153,7 +4868,6 @@
         </w:rPr>
         <w:t>(</w:t>
       </w:r>
-      <w:proofErr w:type="gramEnd"/>
       <w:r>
         <w:rPr>
           <w:rFonts w:ascii="Consolas" w:eastAsia="Times New Roman" w:hAnsi="Consolas" w:cs="Times New Roman"/>
@@ -5172,18 +4886,7 @@
           <w:szCs w:val="21"/>
           <w:lang w:val="en-IN" w:eastAsia="en-IN"/>
         </w:rPr>
-        <w:t>\</w:t>
-      </w:r>
-      <w:proofErr w:type="spellStart"/>
-      <w:r>
-        <w:rPr>
-          <w:rFonts w:ascii="Consolas" w:eastAsia="Times New Roman" w:hAnsi="Consolas" w:cs="Times New Roman"/>
-          <w:color w:val="B776FB"/>
-          <w:sz w:val="21"/>
-          <w:szCs w:val="21"/>
-          <w:lang w:val="en-IN" w:eastAsia="en-IN"/>
-        </w:rPr>
-        <w:t>n</w:t>
+        <w:t>\n</w:t>
       </w:r>
       <w:r>
         <w:rPr>
@@ -5193,18 +4896,7 @@
           <w:szCs w:val="21"/>
           <w:lang w:val="en-IN" w:eastAsia="en-IN"/>
         </w:rPr>
-        <w:t>Choose</w:t>
-      </w:r>
-      <w:proofErr w:type="spellEnd"/>
-      <w:r>
-        <w:rPr>
-          <w:rFonts w:ascii="Consolas" w:eastAsia="Times New Roman" w:hAnsi="Consolas" w:cs="Times New Roman"/>
-          <w:color w:val="A31515"/>
-          <w:sz w:val="21"/>
-          <w:szCs w:val="21"/>
-          <w:lang w:val="en-IN" w:eastAsia="en-IN"/>
-        </w:rPr>
-        <w:t xml:space="preserve"> sorting method:</w:t>
+        <w:t>Choose sorting method:</w:t>
       </w:r>
       <w:r>
         <w:rPr>
@@ -5260,8 +4952,6 @@
         </w:rPr>
         <w:t xml:space="preserve">    </w:t>
       </w:r>
-      <w:proofErr w:type="spellStart"/>
-      <w:proofErr w:type="gramStart"/>
       <w:r>
         <w:rPr>
           <w:rFonts w:ascii="Consolas" w:eastAsia="Times New Roman" w:hAnsi="Consolas" w:cs="Times New Roman"/>
@@ -5272,7 +4962,6 @@
         </w:rPr>
         <w:t>printf</w:t>
       </w:r>
-      <w:proofErr w:type="spellEnd"/>
       <w:r>
         <w:rPr>
           <w:rFonts w:ascii="Consolas" w:eastAsia="Times New Roman" w:hAnsi="Consolas" w:cs="Times New Roman"/>
@@ -5283,7 +4972,6 @@
         </w:rPr>
         <w:t>(</w:t>
       </w:r>
-      <w:proofErr w:type="gramEnd"/>
       <w:r>
         <w:rPr>
           <w:rFonts w:ascii="Consolas" w:eastAsia="Times New Roman" w:hAnsi="Consolas" w:cs="Times New Roman"/>
@@ -5358,8 +5046,6 @@
         </w:rPr>
         <w:t xml:space="preserve">    </w:t>
       </w:r>
-      <w:proofErr w:type="spellStart"/>
-      <w:proofErr w:type="gramStart"/>
       <w:r>
         <w:rPr>
           <w:rFonts w:ascii="Consolas" w:eastAsia="Times New Roman" w:hAnsi="Consolas" w:cs="Times New Roman"/>
@@ -5370,7 +5056,6 @@
         </w:rPr>
         <w:t>printf</w:t>
       </w:r>
-      <w:proofErr w:type="spellEnd"/>
       <w:r>
         <w:rPr>
           <w:rFonts w:ascii="Consolas" w:eastAsia="Times New Roman" w:hAnsi="Consolas" w:cs="Times New Roman"/>
@@ -5381,7 +5066,6 @@
         </w:rPr>
         <w:t>(</w:t>
       </w:r>
-      <w:proofErr w:type="gramEnd"/>
       <w:r>
         <w:rPr>
           <w:rFonts w:ascii="Consolas" w:eastAsia="Times New Roman" w:hAnsi="Consolas" w:cs="Times New Roman"/>
@@ -5456,8 +5140,6 @@
         </w:rPr>
         <w:t xml:space="preserve">    </w:t>
       </w:r>
-      <w:proofErr w:type="spellStart"/>
-      <w:proofErr w:type="gramStart"/>
       <w:r>
         <w:rPr>
           <w:rFonts w:ascii="Consolas" w:eastAsia="Times New Roman" w:hAnsi="Consolas" w:cs="Times New Roman"/>
@@ -5468,7 +5150,6 @@
         </w:rPr>
         <w:t>printf</w:t>
       </w:r>
-      <w:proofErr w:type="spellEnd"/>
       <w:r>
         <w:rPr>
           <w:rFonts w:ascii="Consolas" w:eastAsia="Times New Roman" w:hAnsi="Consolas" w:cs="Times New Roman"/>
@@ -5479,7 +5160,6 @@
         </w:rPr>
         <w:t>(</w:t>
       </w:r>
-      <w:proofErr w:type="gramEnd"/>
       <w:r>
         <w:rPr>
           <w:rFonts w:ascii="Consolas" w:eastAsia="Times New Roman" w:hAnsi="Consolas" w:cs="Times New Roman"/>
@@ -5554,8 +5234,6 @@
         </w:rPr>
         <w:t xml:space="preserve">    </w:t>
       </w:r>
-      <w:proofErr w:type="spellStart"/>
-      <w:proofErr w:type="gramStart"/>
       <w:r>
         <w:rPr>
           <w:rFonts w:ascii="Consolas" w:eastAsia="Times New Roman" w:hAnsi="Consolas" w:cs="Times New Roman"/>
@@ -5566,7 +5244,6 @@
         </w:rPr>
         <w:t>printf</w:t>
       </w:r>
-      <w:proofErr w:type="spellEnd"/>
       <w:r>
         <w:rPr>
           <w:rFonts w:ascii="Consolas" w:eastAsia="Times New Roman" w:hAnsi="Consolas" w:cs="Times New Roman"/>
@@ -5577,7 +5254,6 @@
         </w:rPr>
         <w:t>(</w:t>
       </w:r>
-      <w:proofErr w:type="gramEnd"/>
       <w:r>
         <w:rPr>
           <w:rFonts w:ascii="Consolas" w:eastAsia="Times New Roman" w:hAnsi="Consolas" w:cs="Times New Roman"/>
@@ -5642,8 +5318,6 @@
         </w:rPr>
         <w:t xml:space="preserve">    </w:t>
       </w:r>
-      <w:proofErr w:type="spellStart"/>
-      <w:proofErr w:type="gramStart"/>
       <w:r>
         <w:rPr>
           <w:rFonts w:ascii="Consolas" w:eastAsia="Times New Roman" w:hAnsi="Consolas" w:cs="Times New Roman"/>
@@ -5654,7 +5328,6 @@
         </w:rPr>
         <w:t>scanf</w:t>
       </w:r>
-      <w:proofErr w:type="spellEnd"/>
       <w:r>
         <w:rPr>
           <w:rFonts w:ascii="Consolas" w:eastAsia="Times New Roman" w:hAnsi="Consolas" w:cs="Times New Roman"/>
@@ -5665,7 +5338,6 @@
         </w:rPr>
         <w:t>(</w:t>
       </w:r>
-      <w:proofErr w:type="gramEnd"/>
       <w:r>
         <w:rPr>
           <w:rFonts w:ascii="Consolas" w:eastAsia="Times New Roman" w:hAnsi="Consolas" w:cs="Times New Roman"/>
@@ -5932,7 +5604,6 @@
         </w:rPr>
         <w:t xml:space="preserve"> </w:t>
       </w:r>
-      <w:proofErr w:type="spellStart"/>
       <w:r>
         <w:rPr>
           <w:rFonts w:ascii="Consolas" w:eastAsia="Times New Roman" w:hAnsi="Consolas" w:cs="Times New Roman"/>
@@ -5943,7 +5614,6 @@
         </w:rPr>
         <w:t>i</w:t>
       </w:r>
-      <w:proofErr w:type="spellEnd"/>
       <w:r>
         <w:rPr>
           <w:rFonts w:ascii="Consolas" w:eastAsia="Times New Roman" w:hAnsi="Consolas" w:cs="Times New Roman"/>
@@ -5974,7 +5644,6 @@
         </w:rPr>
         <w:t xml:space="preserve">; </w:t>
       </w:r>
-      <w:proofErr w:type="spellStart"/>
       <w:r>
         <w:rPr>
           <w:rFonts w:ascii="Consolas" w:eastAsia="Times New Roman" w:hAnsi="Consolas" w:cs="Times New Roman"/>
@@ -5985,7 +5654,6 @@
         </w:rPr>
         <w:t>i</w:t>
       </w:r>
-      <w:proofErr w:type="spellEnd"/>
       <w:r>
         <w:rPr>
           <w:rFonts w:ascii="Consolas" w:eastAsia="Times New Roman" w:hAnsi="Consolas" w:cs="Times New Roman"/>
@@ -6036,7 +5704,6 @@
         </w:rPr>
         <w:t xml:space="preserve">; </w:t>
       </w:r>
-      <w:proofErr w:type="spellStart"/>
       <w:r>
         <w:rPr>
           <w:rFonts w:ascii="Consolas" w:eastAsia="Times New Roman" w:hAnsi="Consolas" w:cs="Times New Roman"/>
@@ -6047,7 +5714,6 @@
         </w:rPr>
         <w:t>i</w:t>
       </w:r>
-      <w:proofErr w:type="spellEnd"/>
       <w:r>
         <w:rPr>
           <w:rFonts w:ascii="Consolas" w:eastAsia="Times New Roman" w:hAnsi="Consolas" w:cs="Times New Roman"/>
@@ -6202,7 +5868,6 @@
         </w:rPr>
         <w:t xml:space="preserve"> - </w:t>
       </w:r>
-      <w:proofErr w:type="spellStart"/>
       <w:r>
         <w:rPr>
           <w:rFonts w:ascii="Consolas" w:eastAsia="Times New Roman" w:hAnsi="Consolas" w:cs="Times New Roman"/>
@@ -6213,7 +5878,6 @@
         </w:rPr>
         <w:t>i</w:t>
       </w:r>
-      <w:proofErr w:type="spellEnd"/>
       <w:r>
         <w:rPr>
           <w:rFonts w:ascii="Consolas" w:eastAsia="Times New Roman" w:hAnsi="Consolas" w:cs="Times New Roman"/>
@@ -6244,7 +5908,6 @@
         </w:rPr>
         <w:t xml:space="preserve">; </w:t>
       </w:r>
-      <w:proofErr w:type="spellStart"/>
       <w:r>
         <w:rPr>
           <w:rFonts w:ascii="Consolas" w:eastAsia="Times New Roman" w:hAnsi="Consolas" w:cs="Times New Roman"/>
@@ -6263,18 +5926,7 @@
           <w:szCs w:val="21"/>
           <w:lang w:val="en-IN" w:eastAsia="en-IN"/>
         </w:rPr>
-        <w:t>++</w:t>
-      </w:r>
-      <w:proofErr w:type="spellEnd"/>
-      <w:r>
-        <w:rPr>
-          <w:rFonts w:ascii="Consolas" w:eastAsia="Times New Roman" w:hAnsi="Consolas" w:cs="Times New Roman"/>
-          <w:color w:val="000000"/>
-          <w:sz w:val="21"/>
-          <w:szCs w:val="21"/>
-          <w:lang w:val="en-IN" w:eastAsia="en-IN"/>
-        </w:rPr>
-        <w:t>) {</w:t>
+        <w:t>++) {</w:t>
       </w:r>
     </w:p>
     <w:p>
@@ -6320,7 +5972,6 @@
         </w:rPr>
         <w:t xml:space="preserve"> (</w:t>
       </w:r>
-      <w:proofErr w:type="spellStart"/>
       <w:r>
         <w:rPr>
           <w:rFonts w:ascii="Consolas" w:eastAsia="Times New Roman" w:hAnsi="Consolas" w:cs="Times New Roman"/>
@@ -6331,7 +5982,6 @@
         </w:rPr>
         <w:t>tempArr</w:t>
       </w:r>
-      <w:proofErr w:type="spellEnd"/>
       <w:r>
         <w:rPr>
           <w:rFonts w:ascii="Consolas" w:eastAsia="Times New Roman" w:hAnsi="Consolas" w:cs="Times New Roman"/>
@@ -6352,30 +6002,16 @@
         </w:rPr>
         <w:t>j</w:t>
       </w:r>
-      <w:proofErr w:type="gramStart"/>
-      <w:r>
-        <w:rPr>
-          <w:rFonts w:ascii="Consolas" w:eastAsia="Times New Roman" w:hAnsi="Consolas" w:cs="Times New Roman"/>
-          <w:color w:val="000000"/>
-          <w:sz w:val="21"/>
-          <w:szCs w:val="21"/>
-          <w:lang w:val="en-IN" w:eastAsia="en-IN"/>
-        </w:rPr>
-        <w:t>].marks</w:t>
-      </w:r>
-      <w:proofErr w:type="gramEnd"/>
-      <w:r>
-        <w:rPr>
-          <w:rFonts w:ascii="Consolas" w:eastAsia="Times New Roman" w:hAnsi="Consolas" w:cs="Times New Roman"/>
-          <w:color w:val="000000"/>
-          <w:sz w:val="21"/>
-          <w:szCs w:val="21"/>
-          <w:lang w:val="en-IN" w:eastAsia="en-IN"/>
-        </w:rPr>
-        <w:t xml:space="preserve"> &lt; </w:t>
-      </w:r>
-      <w:proofErr w:type="spellStart"/>
-      <w:proofErr w:type="gramStart"/>
+      <w:r>
+        <w:rPr>
+          <w:rFonts w:ascii="Consolas" w:eastAsia="Times New Roman" w:hAnsi="Consolas" w:cs="Times New Roman"/>
+          <w:color w:val="000000"/>
+          <w:sz w:val="21"/>
+          <w:szCs w:val="21"/>
+          <w:lang w:val="en-IN" w:eastAsia="en-IN"/>
+        </w:rPr>
+        <w:t xml:space="preserve">].marks &lt; </w:t>
+      </w:r>
       <w:r>
         <w:rPr>
           <w:rFonts w:ascii="Consolas" w:eastAsia="Times New Roman" w:hAnsi="Consolas" w:cs="Times New Roman"/>
@@ -6386,7 +6022,6 @@
         </w:rPr>
         <w:t>tempArr</w:t>
       </w:r>
-      <w:proofErr w:type="spellEnd"/>
       <w:r>
         <w:rPr>
           <w:rFonts w:ascii="Consolas" w:eastAsia="Times New Roman" w:hAnsi="Consolas" w:cs="Times New Roman"/>
@@ -6397,7 +6032,6 @@
         </w:rPr>
         <w:t>[</w:t>
       </w:r>
-      <w:proofErr w:type="gramEnd"/>
       <w:r>
         <w:rPr>
           <w:rFonts w:ascii="Consolas" w:eastAsia="Times New Roman" w:hAnsi="Consolas" w:cs="Times New Roman"/>
@@ -6428,27 +6062,15 @@
         </w:rPr>
         <w:t>1</w:t>
       </w:r>
-      <w:proofErr w:type="gramStart"/>
-      <w:r>
-        <w:rPr>
-          <w:rFonts w:ascii="Consolas" w:eastAsia="Times New Roman" w:hAnsi="Consolas" w:cs="Times New Roman"/>
-          <w:color w:val="000000"/>
-          <w:sz w:val="21"/>
-          <w:szCs w:val="21"/>
-          <w:lang w:val="en-IN" w:eastAsia="en-IN"/>
-        </w:rPr>
-        <w:t>].marks</w:t>
-      </w:r>
-      <w:proofErr w:type="gramEnd"/>
-      <w:r>
-        <w:rPr>
-          <w:rFonts w:ascii="Consolas" w:eastAsia="Times New Roman" w:hAnsi="Consolas" w:cs="Times New Roman"/>
-          <w:color w:val="000000"/>
-          <w:sz w:val="21"/>
-          <w:szCs w:val="21"/>
-          <w:lang w:val="en-IN" w:eastAsia="en-IN"/>
-        </w:rPr>
-        <w:t>) {</w:t>
+      <w:r>
+        <w:rPr>
+          <w:rFonts w:ascii="Consolas" w:eastAsia="Times New Roman" w:hAnsi="Consolas" w:cs="Times New Roman"/>
+          <w:color w:val="000000"/>
+          <w:sz w:val="21"/>
+          <w:szCs w:val="21"/>
+          <w:lang w:val="en-IN" w:eastAsia="en-IN"/>
+        </w:rPr>
+        <w:t>].marks) {</w:t>
       </w:r>
     </w:p>
     <w:p>
@@ -6534,7 +6156,6 @@
         </w:rPr>
         <w:t xml:space="preserve"> = </w:t>
       </w:r>
-      <w:proofErr w:type="spellStart"/>
       <w:r>
         <w:rPr>
           <w:rFonts w:ascii="Consolas" w:eastAsia="Times New Roman" w:hAnsi="Consolas" w:cs="Times New Roman"/>
@@ -6545,7 +6166,6 @@
         </w:rPr>
         <w:t>tempArr</w:t>
       </w:r>
-      <w:proofErr w:type="spellEnd"/>
       <w:r>
         <w:rPr>
           <w:rFonts w:ascii="Consolas" w:eastAsia="Times New Roman" w:hAnsi="Consolas" w:cs="Times New Roman"/>
@@ -6600,7 +6220,6 @@
         </w:rPr>
         <w:t xml:space="preserve">                        </w:t>
       </w:r>
-      <w:proofErr w:type="spellStart"/>
       <w:r>
         <w:rPr>
           <w:rFonts w:ascii="Consolas" w:eastAsia="Times New Roman" w:hAnsi="Consolas" w:cs="Times New Roman"/>
@@ -6611,7 +6230,6 @@
         </w:rPr>
         <w:t>tempArr</w:t>
       </w:r>
-      <w:proofErr w:type="spellEnd"/>
       <w:r>
         <w:rPr>
           <w:rFonts w:ascii="Consolas" w:eastAsia="Times New Roman" w:hAnsi="Consolas" w:cs="Times New Roman"/>
@@ -6642,8 +6260,6 @@
         </w:rPr>
         <w:t xml:space="preserve">] = </w:t>
       </w:r>
-      <w:proofErr w:type="spellStart"/>
-      <w:proofErr w:type="gramStart"/>
       <w:r>
         <w:rPr>
           <w:rFonts w:ascii="Consolas" w:eastAsia="Times New Roman" w:hAnsi="Consolas" w:cs="Times New Roman"/>
@@ -6654,7 +6270,6 @@
         </w:rPr>
         <w:t>tempArr</w:t>
       </w:r>
-      <w:proofErr w:type="spellEnd"/>
       <w:r>
         <w:rPr>
           <w:rFonts w:ascii="Consolas" w:eastAsia="Times New Roman" w:hAnsi="Consolas" w:cs="Times New Roman"/>
@@ -6665,7 +6280,6 @@
         </w:rPr>
         <w:t>[</w:t>
       </w:r>
-      <w:proofErr w:type="gramEnd"/>
       <w:r>
         <w:rPr>
           <w:rFonts w:ascii="Consolas" w:eastAsia="Times New Roman" w:hAnsi="Consolas" w:cs="Times New Roman"/>
@@ -6730,8 +6344,6 @@
         </w:rPr>
         <w:t xml:space="preserve">                        </w:t>
       </w:r>
-      <w:proofErr w:type="spellStart"/>
-      <w:proofErr w:type="gramStart"/>
       <w:r>
         <w:rPr>
           <w:rFonts w:ascii="Consolas" w:eastAsia="Times New Roman" w:hAnsi="Consolas" w:cs="Times New Roman"/>
@@ -6742,7 +6354,6 @@
         </w:rPr>
         <w:t>tempArr</w:t>
       </w:r>
-      <w:proofErr w:type="spellEnd"/>
       <w:r>
         <w:rPr>
           <w:rFonts w:ascii="Consolas" w:eastAsia="Times New Roman" w:hAnsi="Consolas" w:cs="Times New Roman"/>
@@ -6753,7 +6364,6 @@
         </w:rPr>
         <w:t>[</w:t>
       </w:r>
-      <w:proofErr w:type="gramEnd"/>
       <w:r>
         <w:rPr>
           <w:rFonts w:ascii="Consolas" w:eastAsia="Times New Roman" w:hAnsi="Consolas" w:cs="Times New Roman"/>
@@ -7072,7 +6682,6 @@
         </w:rPr>
         <w:t xml:space="preserve"> </w:t>
       </w:r>
-      <w:proofErr w:type="spellStart"/>
       <w:r>
         <w:rPr>
           <w:rFonts w:ascii="Consolas" w:eastAsia="Times New Roman" w:hAnsi="Consolas" w:cs="Times New Roman"/>
@@ -7083,7 +6692,6 @@
         </w:rPr>
         <w:t>i</w:t>
       </w:r>
-      <w:proofErr w:type="spellEnd"/>
       <w:r>
         <w:rPr>
           <w:rFonts w:ascii="Consolas" w:eastAsia="Times New Roman" w:hAnsi="Consolas" w:cs="Times New Roman"/>
@@ -7114,7 +6722,6 @@
         </w:rPr>
         <w:t xml:space="preserve">; </w:t>
       </w:r>
-      <w:proofErr w:type="spellStart"/>
       <w:r>
         <w:rPr>
           <w:rFonts w:ascii="Consolas" w:eastAsia="Times New Roman" w:hAnsi="Consolas" w:cs="Times New Roman"/>
@@ -7125,7 +6732,6 @@
         </w:rPr>
         <w:t>i</w:t>
       </w:r>
-      <w:proofErr w:type="spellEnd"/>
       <w:r>
         <w:rPr>
           <w:rFonts w:ascii="Consolas" w:eastAsia="Times New Roman" w:hAnsi="Consolas" w:cs="Times New Roman"/>
@@ -7156,7 +6762,6 @@
         </w:rPr>
         <w:t xml:space="preserve">; </w:t>
       </w:r>
-      <w:proofErr w:type="spellStart"/>
       <w:r>
         <w:rPr>
           <w:rFonts w:ascii="Consolas" w:eastAsia="Times New Roman" w:hAnsi="Consolas" w:cs="Times New Roman"/>
@@ -7167,7 +6772,6 @@
         </w:rPr>
         <w:t>i</w:t>
       </w:r>
-      <w:proofErr w:type="spellEnd"/>
       <w:r>
         <w:rPr>
           <w:rFonts w:ascii="Consolas" w:eastAsia="Times New Roman" w:hAnsi="Consolas" w:cs="Times New Roman"/>
@@ -7262,7 +6866,6 @@
         </w:rPr>
         <w:t xml:space="preserve"> = </w:t>
       </w:r>
-      <w:proofErr w:type="spellStart"/>
       <w:r>
         <w:rPr>
           <w:rFonts w:ascii="Consolas" w:eastAsia="Times New Roman" w:hAnsi="Consolas" w:cs="Times New Roman"/>
@@ -7273,7 +6876,6 @@
         </w:rPr>
         <w:t>tempArr</w:t>
       </w:r>
-      <w:proofErr w:type="spellEnd"/>
       <w:r>
         <w:rPr>
           <w:rFonts w:ascii="Consolas" w:eastAsia="Times New Roman" w:hAnsi="Consolas" w:cs="Times New Roman"/>
@@ -7284,7 +6886,6 @@
         </w:rPr>
         <w:t>[</w:t>
       </w:r>
-      <w:proofErr w:type="spellStart"/>
       <w:r>
         <w:rPr>
           <w:rFonts w:ascii="Consolas" w:eastAsia="Times New Roman" w:hAnsi="Consolas" w:cs="Times New Roman"/>
@@ -7295,7 +6896,6 @@
         </w:rPr>
         <w:t>i</w:t>
       </w:r>
-      <w:proofErr w:type="spellEnd"/>
       <w:r>
         <w:rPr>
           <w:rFonts w:ascii="Consolas" w:eastAsia="Times New Roman" w:hAnsi="Consolas" w:cs="Times New Roman"/>
@@ -7371,7 +6971,6 @@
         </w:rPr>
         <w:t xml:space="preserve"> = </w:t>
       </w:r>
-      <w:proofErr w:type="spellStart"/>
       <w:r>
         <w:rPr>
           <w:rFonts w:ascii="Consolas" w:eastAsia="Times New Roman" w:hAnsi="Consolas" w:cs="Times New Roman"/>
@@ -7382,7 +6981,6 @@
         </w:rPr>
         <w:t>i</w:t>
       </w:r>
-      <w:proofErr w:type="spellEnd"/>
       <w:r>
         <w:rPr>
           <w:rFonts w:ascii="Consolas" w:eastAsia="Times New Roman" w:hAnsi="Consolas" w:cs="Times New Roman"/>
@@ -7497,7 +7095,6 @@
         </w:rPr>
         <w:t xml:space="preserve"> &amp;&amp; </w:t>
       </w:r>
-      <w:proofErr w:type="spellStart"/>
       <w:r>
         <w:rPr>
           <w:rFonts w:ascii="Consolas" w:eastAsia="Times New Roman" w:hAnsi="Consolas" w:cs="Times New Roman"/>
@@ -7508,7 +7105,6 @@
         </w:rPr>
         <w:t>tempArr</w:t>
       </w:r>
-      <w:proofErr w:type="spellEnd"/>
       <w:r>
         <w:rPr>
           <w:rFonts w:ascii="Consolas" w:eastAsia="Times New Roman" w:hAnsi="Consolas" w:cs="Times New Roman"/>
@@ -7529,30 +7125,16 @@
         </w:rPr>
         <w:t>j</w:t>
       </w:r>
-      <w:proofErr w:type="gramStart"/>
-      <w:r>
-        <w:rPr>
-          <w:rFonts w:ascii="Consolas" w:eastAsia="Times New Roman" w:hAnsi="Consolas" w:cs="Times New Roman"/>
-          <w:color w:val="000000"/>
-          <w:sz w:val="21"/>
-          <w:szCs w:val="21"/>
-          <w:lang w:val="en-IN" w:eastAsia="en-IN"/>
-        </w:rPr>
-        <w:t>].marks</w:t>
-      </w:r>
-      <w:proofErr w:type="gramEnd"/>
-      <w:r>
-        <w:rPr>
-          <w:rFonts w:ascii="Consolas" w:eastAsia="Times New Roman" w:hAnsi="Consolas" w:cs="Times New Roman"/>
-          <w:color w:val="000000"/>
-          <w:sz w:val="21"/>
-          <w:szCs w:val="21"/>
-          <w:lang w:val="en-IN" w:eastAsia="en-IN"/>
-        </w:rPr>
-        <w:t xml:space="preserve"> &lt; </w:t>
-      </w:r>
-      <w:proofErr w:type="spellStart"/>
-      <w:proofErr w:type="gramStart"/>
+      <w:r>
+        <w:rPr>
+          <w:rFonts w:ascii="Consolas" w:eastAsia="Times New Roman" w:hAnsi="Consolas" w:cs="Times New Roman"/>
+          <w:color w:val="000000"/>
+          <w:sz w:val="21"/>
+          <w:szCs w:val="21"/>
+          <w:lang w:val="en-IN" w:eastAsia="en-IN"/>
+        </w:rPr>
+        <w:t xml:space="preserve">].marks &lt; </w:t>
+      </w:r>
       <w:r>
         <w:rPr>
           <w:rFonts w:ascii="Consolas" w:eastAsia="Times New Roman" w:hAnsi="Consolas" w:cs="Times New Roman"/>
@@ -7571,19 +7153,7 @@
           <w:szCs w:val="21"/>
           <w:lang w:val="en-IN" w:eastAsia="en-IN"/>
         </w:rPr>
-        <w:t>.marks</w:t>
-      </w:r>
-      <w:proofErr w:type="spellEnd"/>
-      <w:proofErr w:type="gramEnd"/>
-      <w:r>
-        <w:rPr>
-          <w:rFonts w:ascii="Consolas" w:eastAsia="Times New Roman" w:hAnsi="Consolas" w:cs="Times New Roman"/>
-          <w:color w:val="000000"/>
-          <w:sz w:val="21"/>
-          <w:szCs w:val="21"/>
-          <w:lang w:val="en-IN" w:eastAsia="en-IN"/>
-        </w:rPr>
-        <w:t>) {</w:t>
+        <w:t>.marks) {</w:t>
       </w:r>
     </w:p>
     <w:p>
@@ -7609,8 +7179,6 @@
         </w:rPr>
         <w:t xml:space="preserve">                    </w:t>
       </w:r>
-      <w:proofErr w:type="spellStart"/>
-      <w:proofErr w:type="gramStart"/>
       <w:r>
         <w:rPr>
           <w:rFonts w:ascii="Consolas" w:eastAsia="Times New Roman" w:hAnsi="Consolas" w:cs="Times New Roman"/>
@@ -7621,7 +7189,6 @@
         </w:rPr>
         <w:t>tempArr</w:t>
       </w:r>
-      <w:proofErr w:type="spellEnd"/>
       <w:r>
         <w:rPr>
           <w:rFonts w:ascii="Consolas" w:eastAsia="Times New Roman" w:hAnsi="Consolas" w:cs="Times New Roman"/>
@@ -7632,7 +7199,6 @@
         </w:rPr>
         <w:t>[</w:t>
       </w:r>
-      <w:proofErr w:type="gramEnd"/>
       <w:r>
         <w:rPr>
           <w:rFonts w:ascii="Consolas" w:eastAsia="Times New Roman" w:hAnsi="Consolas" w:cs="Times New Roman"/>
@@ -7673,7 +7239,6 @@
         </w:rPr>
         <w:t xml:space="preserve">] = </w:t>
       </w:r>
-      <w:proofErr w:type="spellStart"/>
       <w:r>
         <w:rPr>
           <w:rFonts w:ascii="Consolas" w:eastAsia="Times New Roman" w:hAnsi="Consolas" w:cs="Times New Roman"/>
@@ -7684,7 +7249,6 @@
         </w:rPr>
         <w:t>tempArr</w:t>
       </w:r>
-      <w:proofErr w:type="spellEnd"/>
       <w:r>
         <w:rPr>
           <w:rFonts w:ascii="Consolas" w:eastAsia="Times New Roman" w:hAnsi="Consolas" w:cs="Times New Roman"/>
@@ -7807,8 +7371,6 @@
         </w:rPr>
         <w:t xml:space="preserve">                </w:t>
       </w:r>
-      <w:proofErr w:type="spellStart"/>
-      <w:proofErr w:type="gramStart"/>
       <w:r>
         <w:rPr>
           <w:rFonts w:ascii="Consolas" w:eastAsia="Times New Roman" w:hAnsi="Consolas" w:cs="Times New Roman"/>
@@ -7819,7 +7381,6 @@
         </w:rPr>
         <w:t>tempArr</w:t>
       </w:r>
-      <w:proofErr w:type="spellEnd"/>
       <w:r>
         <w:rPr>
           <w:rFonts w:ascii="Consolas" w:eastAsia="Times New Roman" w:hAnsi="Consolas" w:cs="Times New Roman"/>
@@ -7830,7 +7391,6 @@
         </w:rPr>
         <w:t>[</w:t>
       </w:r>
-      <w:proofErr w:type="gramEnd"/>
       <w:r>
         <w:rPr>
           <w:rFonts w:ascii="Consolas" w:eastAsia="Times New Roman" w:hAnsi="Consolas" w:cs="Times New Roman"/>
@@ -8101,7 +7661,6 @@
         </w:rPr>
         <w:t xml:space="preserve"> </w:t>
       </w:r>
-      <w:proofErr w:type="spellStart"/>
       <w:r>
         <w:rPr>
           <w:rFonts w:ascii="Consolas" w:eastAsia="Times New Roman" w:hAnsi="Consolas" w:cs="Times New Roman"/>
@@ -8112,7 +7671,6 @@
         </w:rPr>
         <w:t>i</w:t>
       </w:r>
-      <w:proofErr w:type="spellEnd"/>
       <w:r>
         <w:rPr>
           <w:rFonts w:ascii="Consolas" w:eastAsia="Times New Roman" w:hAnsi="Consolas" w:cs="Times New Roman"/>
@@ -8143,7 +7701,6 @@
         </w:rPr>
         <w:t xml:space="preserve">; </w:t>
       </w:r>
-      <w:proofErr w:type="spellStart"/>
       <w:r>
         <w:rPr>
           <w:rFonts w:ascii="Consolas" w:eastAsia="Times New Roman" w:hAnsi="Consolas" w:cs="Times New Roman"/>
@@ -8154,7 +7711,6 @@
         </w:rPr>
         <w:t>i</w:t>
       </w:r>
-      <w:proofErr w:type="spellEnd"/>
       <w:r>
         <w:rPr>
           <w:rFonts w:ascii="Consolas" w:eastAsia="Times New Roman" w:hAnsi="Consolas" w:cs="Times New Roman"/>
@@ -8205,7 +7761,6 @@
         </w:rPr>
         <w:t xml:space="preserve">; </w:t>
       </w:r>
-      <w:proofErr w:type="spellStart"/>
       <w:r>
         <w:rPr>
           <w:rFonts w:ascii="Consolas" w:eastAsia="Times New Roman" w:hAnsi="Consolas" w:cs="Times New Roman"/>
@@ -8216,7 +7771,6 @@
         </w:rPr>
         <w:t>i</w:t>
       </w:r>
-      <w:proofErr w:type="spellEnd"/>
       <w:r>
         <w:rPr>
           <w:rFonts w:ascii="Consolas" w:eastAsia="Times New Roman" w:hAnsi="Consolas" w:cs="Times New Roman"/>
@@ -8271,7 +7825,6 @@
         </w:rPr>
         <w:t xml:space="preserve"> </w:t>
       </w:r>
-      <w:proofErr w:type="spellStart"/>
       <w:r>
         <w:rPr>
           <w:rFonts w:ascii="Consolas" w:eastAsia="Times New Roman" w:hAnsi="Consolas" w:cs="Times New Roman"/>
@@ -8282,7 +7835,6 @@
         </w:rPr>
         <w:t>maxIndex</w:t>
       </w:r>
-      <w:proofErr w:type="spellEnd"/>
       <w:r>
         <w:rPr>
           <w:rFonts w:ascii="Consolas" w:eastAsia="Times New Roman" w:hAnsi="Consolas" w:cs="Times New Roman"/>
@@ -8293,7 +7845,6 @@
         </w:rPr>
         <w:t xml:space="preserve"> = </w:t>
       </w:r>
-      <w:proofErr w:type="spellStart"/>
       <w:r>
         <w:rPr>
           <w:rFonts w:ascii="Consolas" w:eastAsia="Times New Roman" w:hAnsi="Consolas" w:cs="Times New Roman"/>
@@ -8304,7 +7855,6 @@
         </w:rPr>
         <w:t>i</w:t>
       </w:r>
-      <w:proofErr w:type="spellEnd"/>
       <w:r>
         <w:rPr>
           <w:rFonts w:ascii="Consolas" w:eastAsia="Times New Roman" w:hAnsi="Consolas" w:cs="Times New Roman"/>
@@ -8399,7 +7949,6 @@
         </w:rPr>
         <w:t xml:space="preserve"> = </w:t>
       </w:r>
-      <w:proofErr w:type="spellStart"/>
       <w:r>
         <w:rPr>
           <w:rFonts w:ascii="Consolas" w:eastAsia="Times New Roman" w:hAnsi="Consolas" w:cs="Times New Roman"/>
@@ -8410,7 +7959,6 @@
         </w:rPr>
         <w:t>i</w:t>
       </w:r>
-      <w:proofErr w:type="spellEnd"/>
       <w:r>
         <w:rPr>
           <w:rFonts w:ascii="Consolas" w:eastAsia="Times New Roman" w:hAnsi="Consolas" w:cs="Times New Roman"/>
@@ -8481,7 +8029,6 @@
         </w:rPr>
         <w:t xml:space="preserve">; </w:t>
       </w:r>
-      <w:proofErr w:type="spellStart"/>
       <w:r>
         <w:rPr>
           <w:rFonts w:ascii="Consolas" w:eastAsia="Times New Roman" w:hAnsi="Consolas" w:cs="Times New Roman"/>
@@ -8500,18 +8047,7 @@
           <w:szCs w:val="21"/>
           <w:lang w:val="en-IN" w:eastAsia="en-IN"/>
         </w:rPr>
-        <w:t>++</w:t>
-      </w:r>
-      <w:proofErr w:type="spellEnd"/>
-      <w:r>
-        <w:rPr>
-          <w:rFonts w:ascii="Consolas" w:eastAsia="Times New Roman" w:hAnsi="Consolas" w:cs="Times New Roman"/>
-          <w:color w:val="000000"/>
-          <w:sz w:val="21"/>
-          <w:szCs w:val="21"/>
-          <w:lang w:val="en-IN" w:eastAsia="en-IN"/>
-        </w:rPr>
-        <w:t>) {</w:t>
+        <w:t>++) {</w:t>
       </w:r>
     </w:p>
     <w:p>
@@ -8557,7 +8093,6 @@
         </w:rPr>
         <w:t xml:space="preserve"> (</w:t>
       </w:r>
-      <w:proofErr w:type="spellStart"/>
       <w:r>
         <w:rPr>
           <w:rFonts w:ascii="Consolas" w:eastAsia="Times New Roman" w:hAnsi="Consolas" w:cs="Times New Roman"/>
@@ -8568,7 +8103,6 @@
         </w:rPr>
         <w:t>tempArr</w:t>
       </w:r>
-      <w:proofErr w:type="spellEnd"/>
       <w:r>
         <w:rPr>
           <w:rFonts w:ascii="Consolas" w:eastAsia="Times New Roman" w:hAnsi="Consolas" w:cs="Times New Roman"/>
@@ -8589,29 +8123,16 @@
         </w:rPr>
         <w:t>j</w:t>
       </w:r>
-      <w:proofErr w:type="gramStart"/>
-      <w:r>
-        <w:rPr>
-          <w:rFonts w:ascii="Consolas" w:eastAsia="Times New Roman" w:hAnsi="Consolas" w:cs="Times New Roman"/>
-          <w:color w:val="000000"/>
-          <w:sz w:val="21"/>
-          <w:szCs w:val="21"/>
-          <w:lang w:val="en-IN" w:eastAsia="en-IN"/>
-        </w:rPr>
-        <w:t>].marks</w:t>
-      </w:r>
-      <w:proofErr w:type="gramEnd"/>
-      <w:r>
-        <w:rPr>
-          <w:rFonts w:ascii="Consolas" w:eastAsia="Times New Roman" w:hAnsi="Consolas" w:cs="Times New Roman"/>
-          <w:color w:val="000000"/>
-          <w:sz w:val="21"/>
-          <w:szCs w:val="21"/>
-          <w:lang w:val="en-IN" w:eastAsia="en-IN"/>
-        </w:rPr>
-        <w:t xml:space="preserve"> &gt; </w:t>
-      </w:r>
-      <w:proofErr w:type="spellStart"/>
+      <w:r>
+        <w:rPr>
+          <w:rFonts w:ascii="Consolas" w:eastAsia="Times New Roman" w:hAnsi="Consolas" w:cs="Times New Roman"/>
+          <w:color w:val="000000"/>
+          <w:sz w:val="21"/>
+          <w:szCs w:val="21"/>
+          <w:lang w:val="en-IN" w:eastAsia="en-IN"/>
+        </w:rPr>
+        <w:t xml:space="preserve">].marks &gt; </w:t>
+      </w:r>
       <w:r>
         <w:rPr>
           <w:rFonts w:ascii="Consolas" w:eastAsia="Times New Roman" w:hAnsi="Consolas" w:cs="Times New Roman"/>
@@ -8622,7 +8143,6 @@
         </w:rPr>
         <w:t>tempArr</w:t>
       </w:r>
-      <w:proofErr w:type="spellEnd"/>
       <w:r>
         <w:rPr>
           <w:rFonts w:ascii="Consolas" w:eastAsia="Times New Roman" w:hAnsi="Consolas" w:cs="Times New Roman"/>
@@ -8633,7 +8153,6 @@
         </w:rPr>
         <w:t>[</w:t>
       </w:r>
-      <w:proofErr w:type="spellStart"/>
       <w:r>
         <w:rPr>
           <w:rFonts w:ascii="Consolas" w:eastAsia="Times New Roman" w:hAnsi="Consolas" w:cs="Times New Roman"/>
@@ -8644,28 +8163,15 @@
         </w:rPr>
         <w:t>maxIndex</w:t>
       </w:r>
-      <w:proofErr w:type="spellEnd"/>
-      <w:proofErr w:type="gramStart"/>
-      <w:r>
-        <w:rPr>
-          <w:rFonts w:ascii="Consolas" w:eastAsia="Times New Roman" w:hAnsi="Consolas" w:cs="Times New Roman"/>
-          <w:color w:val="000000"/>
-          <w:sz w:val="21"/>
-          <w:szCs w:val="21"/>
-          <w:lang w:val="en-IN" w:eastAsia="en-IN"/>
-        </w:rPr>
-        <w:t>].marks</w:t>
-      </w:r>
-      <w:proofErr w:type="gramEnd"/>
-      <w:r>
-        <w:rPr>
-          <w:rFonts w:ascii="Consolas" w:eastAsia="Times New Roman" w:hAnsi="Consolas" w:cs="Times New Roman"/>
-          <w:color w:val="000000"/>
-          <w:sz w:val="21"/>
-          <w:szCs w:val="21"/>
-          <w:lang w:val="en-IN" w:eastAsia="en-IN"/>
-        </w:rPr>
-        <w:t>) {</w:t>
+      <w:r>
+        <w:rPr>
+          <w:rFonts w:ascii="Consolas" w:eastAsia="Times New Roman" w:hAnsi="Consolas" w:cs="Times New Roman"/>
+          <w:color w:val="000000"/>
+          <w:sz w:val="21"/>
+          <w:szCs w:val="21"/>
+          <w:lang w:val="en-IN" w:eastAsia="en-IN"/>
+        </w:rPr>
+        <w:t>].marks) {</w:t>
       </w:r>
     </w:p>
     <w:p>
@@ -8691,7 +8197,6 @@
         </w:rPr>
         <w:t xml:space="preserve">                        </w:t>
       </w:r>
-      <w:proofErr w:type="spellStart"/>
       <w:r>
         <w:rPr>
           <w:rFonts w:ascii="Consolas" w:eastAsia="Times New Roman" w:hAnsi="Consolas" w:cs="Times New Roman"/>
@@ -8702,7 +8207,6 @@
         </w:rPr>
         <w:t>maxIndex</w:t>
       </w:r>
-      <w:proofErr w:type="spellEnd"/>
       <w:r>
         <w:rPr>
           <w:rFonts w:ascii="Consolas" w:eastAsia="Times New Roman" w:hAnsi="Consolas" w:cs="Times New Roman"/>
@@ -8825,8 +8329,6 @@
         </w:rPr>
         <w:t xml:space="preserve"> (</w:t>
       </w:r>
-      <w:proofErr w:type="spellStart"/>
-      <w:proofErr w:type="gramStart"/>
       <w:r>
         <w:rPr>
           <w:rFonts w:ascii="Consolas" w:eastAsia="Times New Roman" w:hAnsi="Consolas" w:cs="Times New Roman"/>
@@ -8837,29 +8339,16 @@
         </w:rPr>
         <w:t>maxIndex</w:t>
       </w:r>
-      <w:proofErr w:type="spellEnd"/>
-      <w:r>
-        <w:rPr>
-          <w:rFonts w:ascii="Consolas" w:eastAsia="Times New Roman" w:hAnsi="Consolas" w:cs="Times New Roman"/>
-          <w:color w:val="000000"/>
-          <w:sz w:val="21"/>
-          <w:szCs w:val="21"/>
-          <w:lang w:val="en-IN" w:eastAsia="en-IN"/>
-        </w:rPr>
-        <w:t xml:space="preserve"> !</w:t>
-      </w:r>
-      <w:proofErr w:type="gramEnd"/>
-      <w:r>
-        <w:rPr>
-          <w:rFonts w:ascii="Consolas" w:eastAsia="Times New Roman" w:hAnsi="Consolas" w:cs="Times New Roman"/>
-          <w:color w:val="000000"/>
-          <w:sz w:val="21"/>
-          <w:szCs w:val="21"/>
-          <w:lang w:val="en-IN" w:eastAsia="en-IN"/>
-        </w:rPr>
-        <w:t xml:space="preserve">= </w:t>
-      </w:r>
-      <w:proofErr w:type="spellStart"/>
+      <w:r>
+        <w:rPr>
+          <w:rFonts w:ascii="Consolas" w:eastAsia="Times New Roman" w:hAnsi="Consolas" w:cs="Times New Roman"/>
+          <w:color w:val="000000"/>
+          <w:sz w:val="21"/>
+          <w:szCs w:val="21"/>
+          <w:lang w:val="en-IN" w:eastAsia="en-IN"/>
+        </w:rPr>
+        <w:t xml:space="preserve"> != </w:t>
+      </w:r>
       <w:r>
         <w:rPr>
           <w:rFonts w:ascii="Consolas" w:eastAsia="Times New Roman" w:hAnsi="Consolas" w:cs="Times New Roman"/>
@@ -8870,7 +8359,6 @@
         </w:rPr>
         <w:t>i</w:t>
       </w:r>
-      <w:proofErr w:type="spellEnd"/>
       <w:r>
         <w:rPr>
           <w:rFonts w:ascii="Consolas" w:eastAsia="Times New Roman" w:hAnsi="Consolas" w:cs="Times New Roman"/>
@@ -8965,7 +8453,6 @@
         </w:rPr>
         <w:t xml:space="preserve"> = </w:t>
       </w:r>
-      <w:proofErr w:type="spellStart"/>
       <w:r>
         <w:rPr>
           <w:rFonts w:ascii="Consolas" w:eastAsia="Times New Roman" w:hAnsi="Consolas" w:cs="Times New Roman"/>
@@ -8976,7 +8463,6 @@
         </w:rPr>
         <w:t>tempArr</w:t>
       </w:r>
-      <w:proofErr w:type="spellEnd"/>
       <w:r>
         <w:rPr>
           <w:rFonts w:ascii="Consolas" w:eastAsia="Times New Roman" w:hAnsi="Consolas" w:cs="Times New Roman"/>
@@ -8987,7 +8473,6 @@
         </w:rPr>
         <w:t>[</w:t>
       </w:r>
-      <w:proofErr w:type="spellStart"/>
       <w:r>
         <w:rPr>
           <w:rFonts w:ascii="Consolas" w:eastAsia="Times New Roman" w:hAnsi="Consolas" w:cs="Times New Roman"/>
@@ -8998,7 +8483,6 @@
         </w:rPr>
         <w:t>i</w:t>
       </w:r>
-      <w:proofErr w:type="spellEnd"/>
       <w:r>
         <w:rPr>
           <w:rFonts w:ascii="Consolas" w:eastAsia="Times New Roman" w:hAnsi="Consolas" w:cs="Times New Roman"/>
@@ -9033,7 +8517,6 @@
         </w:rPr>
         <w:t xml:space="preserve">                    </w:t>
       </w:r>
-      <w:proofErr w:type="spellStart"/>
       <w:r>
         <w:rPr>
           <w:rFonts w:ascii="Consolas" w:eastAsia="Times New Roman" w:hAnsi="Consolas" w:cs="Times New Roman"/>
@@ -9044,7 +8527,6 @@
         </w:rPr>
         <w:t>tempArr</w:t>
       </w:r>
-      <w:proofErr w:type="spellEnd"/>
       <w:r>
         <w:rPr>
           <w:rFonts w:ascii="Consolas" w:eastAsia="Times New Roman" w:hAnsi="Consolas" w:cs="Times New Roman"/>
@@ -9055,7 +8537,6 @@
         </w:rPr>
         <w:t>[</w:t>
       </w:r>
-      <w:proofErr w:type="spellStart"/>
       <w:r>
         <w:rPr>
           <w:rFonts w:ascii="Consolas" w:eastAsia="Times New Roman" w:hAnsi="Consolas" w:cs="Times New Roman"/>
@@ -9066,7 +8547,6 @@
         </w:rPr>
         <w:t>i</w:t>
       </w:r>
-      <w:proofErr w:type="spellEnd"/>
       <w:r>
         <w:rPr>
           <w:rFonts w:ascii="Consolas" w:eastAsia="Times New Roman" w:hAnsi="Consolas" w:cs="Times New Roman"/>
@@ -9077,7 +8557,6 @@
         </w:rPr>
         <w:t xml:space="preserve">] = </w:t>
       </w:r>
-      <w:proofErr w:type="spellStart"/>
       <w:r>
         <w:rPr>
           <w:rFonts w:ascii="Consolas" w:eastAsia="Times New Roman" w:hAnsi="Consolas" w:cs="Times New Roman"/>
@@ -9088,7 +8567,6 @@
         </w:rPr>
         <w:t>tempArr</w:t>
       </w:r>
-      <w:proofErr w:type="spellEnd"/>
       <w:r>
         <w:rPr>
           <w:rFonts w:ascii="Consolas" w:eastAsia="Times New Roman" w:hAnsi="Consolas" w:cs="Times New Roman"/>
@@ -9099,7 +8577,6 @@
         </w:rPr>
         <w:t>[</w:t>
       </w:r>
-      <w:proofErr w:type="spellStart"/>
       <w:r>
         <w:rPr>
           <w:rFonts w:ascii="Consolas" w:eastAsia="Times New Roman" w:hAnsi="Consolas" w:cs="Times New Roman"/>
@@ -9110,7 +8587,6 @@
         </w:rPr>
         <w:t>maxIndex</w:t>
       </w:r>
-      <w:proofErr w:type="spellEnd"/>
       <w:r>
         <w:rPr>
           <w:rFonts w:ascii="Consolas" w:eastAsia="Times New Roman" w:hAnsi="Consolas" w:cs="Times New Roman"/>
@@ -9145,7 +8621,6 @@
         </w:rPr>
         <w:t xml:space="preserve">                    </w:t>
       </w:r>
-      <w:proofErr w:type="spellStart"/>
       <w:r>
         <w:rPr>
           <w:rFonts w:ascii="Consolas" w:eastAsia="Times New Roman" w:hAnsi="Consolas" w:cs="Times New Roman"/>
@@ -9156,7 +8631,6 @@
         </w:rPr>
         <w:t>tempArr</w:t>
       </w:r>
-      <w:proofErr w:type="spellEnd"/>
       <w:r>
         <w:rPr>
           <w:rFonts w:ascii="Consolas" w:eastAsia="Times New Roman" w:hAnsi="Consolas" w:cs="Times New Roman"/>
@@ -9167,7 +8641,6 @@
         </w:rPr>
         <w:t>[</w:t>
       </w:r>
-      <w:proofErr w:type="spellStart"/>
       <w:r>
         <w:rPr>
           <w:rFonts w:ascii="Consolas" w:eastAsia="Times New Roman" w:hAnsi="Consolas" w:cs="Times New Roman"/>
@@ -9178,7 +8651,6 @@
         </w:rPr>
         <w:t>maxIndex</w:t>
       </w:r>
-      <w:proofErr w:type="spellEnd"/>
       <w:r>
         <w:rPr>
           <w:rFonts w:ascii="Consolas" w:eastAsia="Times New Roman" w:hAnsi="Consolas" w:cs="Times New Roman"/>
@@ -9383,8 +8855,6 @@
         </w:rPr>
         <w:t xml:space="preserve">            </w:t>
       </w:r>
-      <w:proofErr w:type="spellStart"/>
-      <w:proofErr w:type="gramStart"/>
       <w:r>
         <w:rPr>
           <w:rFonts w:ascii="Consolas" w:eastAsia="Times New Roman" w:hAnsi="Consolas" w:cs="Times New Roman"/>
@@ -9395,7 +8865,6 @@
         </w:rPr>
         <w:t>printf</w:t>
       </w:r>
-      <w:proofErr w:type="spellEnd"/>
       <w:r>
         <w:rPr>
           <w:rFonts w:ascii="Consolas" w:eastAsia="Times New Roman" w:hAnsi="Consolas" w:cs="Times New Roman"/>
@@ -9406,7 +8875,6 @@
         </w:rPr>
         <w:t>(</w:t>
       </w:r>
-      <w:proofErr w:type="gramEnd"/>
       <w:r>
         <w:rPr>
           <w:rFonts w:ascii="Consolas" w:eastAsia="Times New Roman" w:hAnsi="Consolas" w:cs="Times New Roman"/>
@@ -9583,8 +9051,6 @@
         </w:rPr>
         <w:t xml:space="preserve">    </w:t>
       </w:r>
-      <w:proofErr w:type="spellStart"/>
-      <w:proofErr w:type="gramStart"/>
       <w:r>
         <w:rPr>
           <w:rFonts w:ascii="Consolas" w:eastAsia="Times New Roman" w:hAnsi="Consolas" w:cs="Times New Roman"/>
@@ -9595,7 +9061,6 @@
         </w:rPr>
         <w:t>printf</w:t>
       </w:r>
-      <w:proofErr w:type="spellEnd"/>
       <w:r>
         <w:rPr>
           <w:rFonts w:ascii="Consolas" w:eastAsia="Times New Roman" w:hAnsi="Consolas" w:cs="Times New Roman"/>
@@ -9606,7 +9071,6 @@
         </w:rPr>
         <w:t>(</w:t>
       </w:r>
-      <w:proofErr w:type="gramEnd"/>
       <w:r>
         <w:rPr>
           <w:rFonts w:ascii="Consolas" w:eastAsia="Times New Roman" w:hAnsi="Consolas" w:cs="Times New Roman"/>
@@ -9625,9 +9089,18 @@
           <w:szCs w:val="21"/>
           <w:lang w:val="en-IN" w:eastAsia="en-IN"/>
         </w:rPr>
-        <w:t>\</w:t>
-      </w:r>
-      <w:proofErr w:type="spellStart"/>
+        <w:t>\n</w:t>
+      </w:r>
+      <w:r>
+        <w:rPr>
+          <w:rFonts w:ascii="Consolas" w:eastAsia="Times New Roman" w:hAnsi="Consolas" w:cs="Times New Roman"/>
+          <w:color w:val="A31515"/>
+          <w:sz w:val="21"/>
+          <w:szCs w:val="21"/>
+          <w:lang w:val="en-IN" w:eastAsia="en-IN"/>
+        </w:rPr>
+        <w:t>Sorted Student Results (Descending Order):</w:t>
+      </w:r>
       <w:r>
         <w:rPr>
           <w:rFonts w:ascii="Consolas" w:eastAsia="Times New Roman" w:hAnsi="Consolas" w:cs="Times New Roman"/>
@@ -9636,60 +9109,7 @@
           <w:szCs w:val="21"/>
           <w:lang w:val="en-IN" w:eastAsia="en-IN"/>
         </w:rPr>
-        <w:t>n</w:t>
-      </w:r>
-      <w:r>
-        <w:rPr>
-          <w:rFonts w:ascii="Consolas" w:eastAsia="Times New Roman" w:hAnsi="Consolas" w:cs="Times New Roman"/>
-          <w:color w:val="A31515"/>
-          <w:sz w:val="21"/>
-          <w:szCs w:val="21"/>
-          <w:lang w:val="en-IN" w:eastAsia="en-IN"/>
-        </w:rPr>
-        <w:t>Sorted</w:t>
-      </w:r>
-      <w:proofErr w:type="spellEnd"/>
-      <w:r>
-        <w:rPr>
-          <w:rFonts w:ascii="Consolas" w:eastAsia="Times New Roman" w:hAnsi="Consolas" w:cs="Times New Roman"/>
-          <w:color w:val="A31515"/>
-          <w:sz w:val="21"/>
-          <w:szCs w:val="21"/>
-          <w:lang w:val="en-IN" w:eastAsia="en-IN"/>
-        </w:rPr>
-        <w:t xml:space="preserve"> Student Results (Descending Order</w:t>
-      </w:r>
-      <w:proofErr w:type="gramStart"/>
-      <w:r>
-        <w:rPr>
-          <w:rFonts w:ascii="Consolas" w:eastAsia="Times New Roman" w:hAnsi="Consolas" w:cs="Times New Roman"/>
-          <w:color w:val="A31515"/>
-          <w:sz w:val="21"/>
-          <w:szCs w:val="21"/>
-          <w:lang w:val="en-IN" w:eastAsia="en-IN"/>
-        </w:rPr>
-        <w:t>):</w:t>
-      </w:r>
-      <w:r>
-        <w:rPr>
-          <w:rFonts w:ascii="Consolas" w:eastAsia="Times New Roman" w:hAnsi="Consolas" w:cs="Times New Roman"/>
-          <w:color w:val="B776FB"/>
-          <w:sz w:val="21"/>
-          <w:szCs w:val="21"/>
-          <w:lang w:val="en-IN" w:eastAsia="en-IN"/>
-        </w:rPr>
-        <w:t>\</w:t>
-      </w:r>
-      <w:proofErr w:type="gramEnd"/>
-      <w:r>
-        <w:rPr>
-          <w:rFonts w:ascii="Consolas" w:eastAsia="Times New Roman" w:hAnsi="Consolas" w:cs="Times New Roman"/>
-          <w:color w:val="B776FB"/>
-          <w:sz w:val="21"/>
-          <w:szCs w:val="21"/>
-          <w:lang w:val="en-IN" w:eastAsia="en-IN"/>
-        </w:rPr>
-        <w:t>n</w:t>
+        <w:t>\n</w:t>
       </w:r>
       <w:r>
         <w:rPr>
@@ -9735,7 +9155,6 @@
         </w:rPr>
         <w:t xml:space="preserve">    </w:t>
       </w:r>
-      <w:proofErr w:type="spellStart"/>
       <w:r>
         <w:rPr>
           <w:rFonts w:ascii="Consolas" w:eastAsia="Times New Roman" w:hAnsi="Consolas" w:cs="Times New Roman"/>
@@ -9746,7 +9165,6 @@
         </w:rPr>
         <w:t>printf</w:t>
       </w:r>
-      <w:proofErr w:type="spellEnd"/>
       <w:r>
         <w:rPr>
           <w:rFonts w:ascii="Consolas" w:eastAsia="Times New Roman" w:hAnsi="Consolas" w:cs="Times New Roman"/>
@@ -9831,8 +9249,6 @@
         </w:rPr>
         <w:t xml:space="preserve">    </w:t>
       </w:r>
-      <w:proofErr w:type="spellStart"/>
-      <w:proofErr w:type="gramStart"/>
       <w:r>
         <w:rPr>
           <w:rFonts w:ascii="Consolas" w:eastAsia="Times New Roman" w:hAnsi="Consolas" w:cs="Times New Roman"/>
@@ -9843,7 +9259,6 @@
         </w:rPr>
         <w:t>printf</w:t>
       </w:r>
-      <w:proofErr w:type="spellEnd"/>
       <w:r>
         <w:rPr>
           <w:rFonts w:ascii="Consolas" w:eastAsia="Times New Roman" w:hAnsi="Consolas" w:cs="Times New Roman"/>
@@ -9854,7 +9269,6 @@
         </w:rPr>
         <w:t>(</w:t>
       </w:r>
-      <w:proofErr w:type="gramEnd"/>
       <w:r>
         <w:rPr>
           <w:rFonts w:ascii="Consolas" w:eastAsia="Times New Roman" w:hAnsi="Consolas" w:cs="Times New Roman"/>
@@ -9883,9 +9297,18 @@
           <w:szCs w:val="21"/>
           <w:lang w:val="en-IN" w:eastAsia="en-IN"/>
         </w:rPr>
-        <w:t>\</w:t>
-      </w:r>
-      <w:proofErr w:type="spellStart"/>
+        <w:t>\t</w:t>
+      </w:r>
+      <w:r>
+        <w:rPr>
+          <w:rFonts w:ascii="Consolas" w:eastAsia="Times New Roman" w:hAnsi="Consolas" w:cs="Times New Roman"/>
+          <w:color w:val="A31515"/>
+          <w:sz w:val="21"/>
+          <w:szCs w:val="21"/>
+          <w:lang w:val="en-IN" w:eastAsia="en-IN"/>
+        </w:rPr>
+        <w:t>Rank</w:t>
+      </w:r>
       <w:r>
         <w:rPr>
           <w:rFonts w:ascii="Consolas" w:eastAsia="Times New Roman" w:hAnsi="Consolas" w:cs="Times New Roman"/>
@@ -9894,7 +9317,7 @@
           <w:szCs w:val="21"/>
           <w:lang w:val="en-IN" w:eastAsia="en-IN"/>
         </w:rPr>
-        <w:t>t</w:t>
+        <w:t>\t</w:t>
       </w:r>
       <w:r>
         <w:rPr>
@@ -9904,9 +9327,8 @@
           <w:szCs w:val="21"/>
           <w:lang w:val="en-IN" w:eastAsia="en-IN"/>
         </w:rPr>
-        <w:t>Rank</w:t>
-      </w:r>
-      <w:proofErr w:type="spellEnd"/>
+        <w:t>|</w:t>
+      </w:r>
       <w:r>
         <w:rPr>
           <w:rFonts w:ascii="Consolas" w:eastAsia="Times New Roman" w:hAnsi="Consolas" w:cs="Times New Roman"/>
@@ -9925,6 +9347,26 @@
           <w:szCs w:val="21"/>
           <w:lang w:val="en-IN" w:eastAsia="en-IN"/>
         </w:rPr>
+        <w:t xml:space="preserve">  Name  </w:t>
+      </w:r>
+      <w:r>
+        <w:rPr>
+          <w:rFonts w:ascii="Consolas" w:eastAsia="Times New Roman" w:hAnsi="Consolas" w:cs="Times New Roman"/>
+          <w:color w:val="B776FB"/>
+          <w:sz w:val="21"/>
+          <w:szCs w:val="21"/>
+          <w:lang w:val="en-IN" w:eastAsia="en-IN"/>
+        </w:rPr>
+        <w:t>\t</w:t>
+      </w:r>
+      <w:r>
+        <w:rPr>
+          <w:rFonts w:ascii="Consolas" w:eastAsia="Times New Roman" w:hAnsi="Consolas" w:cs="Times New Roman"/>
+          <w:color w:val="A31515"/>
+          <w:sz w:val="21"/>
+          <w:szCs w:val="21"/>
+          <w:lang w:val="en-IN" w:eastAsia="en-IN"/>
+        </w:rPr>
         <w:t>|</w:t>
       </w:r>
       <w:r>
@@ -9935,18 +9377,7 @@
           <w:szCs w:val="21"/>
           <w:lang w:val="en-IN" w:eastAsia="en-IN"/>
         </w:rPr>
-        <w:t>\</w:t>
-      </w:r>
-      <w:proofErr w:type="gramStart"/>
-      <w:r>
-        <w:rPr>
-          <w:rFonts w:ascii="Consolas" w:eastAsia="Times New Roman" w:hAnsi="Consolas" w:cs="Times New Roman"/>
-          <w:color w:val="B776FB"/>
-          <w:sz w:val="21"/>
-          <w:szCs w:val="21"/>
-          <w:lang w:val="en-IN" w:eastAsia="en-IN"/>
-        </w:rPr>
-        <w:t>t</w:t>
+        <w:t>\t</w:t>
       </w:r>
       <w:r>
         <w:rPr>
@@ -9956,71 +9387,8 @@
           <w:szCs w:val="21"/>
           <w:lang w:val="en-IN" w:eastAsia="en-IN"/>
         </w:rPr>
-        <w:t xml:space="preserve">  Name</w:t>
-      </w:r>
-      <w:proofErr w:type="gramEnd"/>
-      <w:r>
-        <w:rPr>
-          <w:rFonts w:ascii="Consolas" w:eastAsia="Times New Roman" w:hAnsi="Consolas" w:cs="Times New Roman"/>
-          <w:color w:val="A31515"/>
-          <w:sz w:val="21"/>
-          <w:szCs w:val="21"/>
-          <w:lang w:val="en-IN" w:eastAsia="en-IN"/>
-        </w:rPr>
-        <w:t xml:space="preserve">  </w:t>
-      </w:r>
-      <w:r>
-        <w:rPr>
-          <w:rFonts w:ascii="Consolas" w:eastAsia="Times New Roman" w:hAnsi="Consolas" w:cs="Times New Roman"/>
-          <w:color w:val="B776FB"/>
-          <w:sz w:val="21"/>
-          <w:szCs w:val="21"/>
-          <w:lang w:val="en-IN" w:eastAsia="en-IN"/>
-        </w:rPr>
-        <w:t>\t</w:t>
-      </w:r>
-      <w:r>
-        <w:rPr>
-          <w:rFonts w:ascii="Consolas" w:eastAsia="Times New Roman" w:hAnsi="Consolas" w:cs="Times New Roman"/>
-          <w:color w:val="A31515"/>
-          <w:sz w:val="21"/>
-          <w:szCs w:val="21"/>
-          <w:lang w:val="en-IN" w:eastAsia="en-IN"/>
-        </w:rPr>
-        <w:t>|</w:t>
-      </w:r>
-      <w:r>
-        <w:rPr>
-          <w:rFonts w:ascii="Consolas" w:eastAsia="Times New Roman" w:hAnsi="Consolas" w:cs="Times New Roman"/>
-          <w:color w:val="B776FB"/>
-          <w:sz w:val="21"/>
-          <w:szCs w:val="21"/>
-          <w:lang w:val="en-IN" w:eastAsia="en-IN"/>
-        </w:rPr>
-        <w:t>\</w:t>
-      </w:r>
-      <w:proofErr w:type="spellStart"/>
-      <w:r>
-        <w:rPr>
-          <w:rFonts w:ascii="Consolas" w:eastAsia="Times New Roman" w:hAnsi="Consolas" w:cs="Times New Roman"/>
-          <w:color w:val="B776FB"/>
-          <w:sz w:val="21"/>
-          <w:szCs w:val="21"/>
-          <w:lang w:val="en-IN" w:eastAsia="en-IN"/>
-        </w:rPr>
-        <w:t>t</w:t>
-      </w:r>
-      <w:r>
-        <w:rPr>
-          <w:rFonts w:ascii="Consolas" w:eastAsia="Times New Roman" w:hAnsi="Consolas" w:cs="Times New Roman"/>
-          <w:color w:val="A31515"/>
-          <w:sz w:val="21"/>
-          <w:szCs w:val="21"/>
-          <w:lang w:val="en-IN" w:eastAsia="en-IN"/>
-        </w:rPr>
         <w:t>Marks</w:t>
       </w:r>
-      <w:proofErr w:type="spellEnd"/>
       <w:r>
         <w:rPr>
           <w:rFonts w:ascii="Consolas" w:eastAsia="Times New Roman" w:hAnsi="Consolas" w:cs="Times New Roman"/>
@@ -10095,7 +9463,6 @@
         </w:rPr>
         <w:t xml:space="preserve">    </w:t>
       </w:r>
-      <w:proofErr w:type="spellStart"/>
       <w:r>
         <w:rPr>
           <w:rFonts w:ascii="Consolas" w:eastAsia="Times New Roman" w:hAnsi="Consolas" w:cs="Times New Roman"/>
@@ -10106,7 +9473,6 @@
         </w:rPr>
         <w:t>printf</w:t>
       </w:r>
-      <w:proofErr w:type="spellEnd"/>
       <w:r>
         <w:rPr>
           <w:rFonts w:ascii="Consolas" w:eastAsia="Times New Roman" w:hAnsi="Consolas" w:cs="Times New Roman"/>
@@ -10231,7 +9597,6 @@
         </w:rPr>
         <w:t xml:space="preserve"> </w:t>
       </w:r>
-      <w:proofErr w:type="spellStart"/>
       <w:r>
         <w:rPr>
           <w:rFonts w:ascii="Consolas" w:eastAsia="Times New Roman" w:hAnsi="Consolas" w:cs="Times New Roman"/>
@@ -10242,7 +9607,6 @@
         </w:rPr>
         <w:t>i</w:t>
       </w:r>
-      <w:proofErr w:type="spellEnd"/>
       <w:r>
         <w:rPr>
           <w:rFonts w:ascii="Consolas" w:eastAsia="Times New Roman" w:hAnsi="Consolas" w:cs="Times New Roman"/>
@@ -10273,7 +9637,6 @@
         </w:rPr>
         <w:t xml:space="preserve">; </w:t>
       </w:r>
-      <w:proofErr w:type="spellStart"/>
       <w:r>
         <w:rPr>
           <w:rFonts w:ascii="Consolas" w:eastAsia="Times New Roman" w:hAnsi="Consolas" w:cs="Times New Roman"/>
@@ -10284,7 +9647,6 @@
         </w:rPr>
         <w:t>i</w:t>
       </w:r>
-      <w:proofErr w:type="spellEnd"/>
       <w:r>
         <w:rPr>
           <w:rFonts w:ascii="Consolas" w:eastAsia="Times New Roman" w:hAnsi="Consolas" w:cs="Times New Roman"/>
@@ -10315,7 +9677,6 @@
         </w:rPr>
         <w:t xml:space="preserve">; </w:t>
       </w:r>
-      <w:proofErr w:type="spellStart"/>
       <w:r>
         <w:rPr>
           <w:rFonts w:ascii="Consolas" w:eastAsia="Times New Roman" w:hAnsi="Consolas" w:cs="Times New Roman"/>
@@ -10326,7 +9687,6 @@
         </w:rPr>
         <w:t>i</w:t>
       </w:r>
-      <w:proofErr w:type="spellEnd"/>
       <w:r>
         <w:rPr>
           <w:rFonts w:ascii="Consolas" w:eastAsia="Times New Roman" w:hAnsi="Consolas" w:cs="Times New Roman"/>
@@ -10361,8 +9721,6 @@
         </w:rPr>
         <w:t xml:space="preserve">        </w:t>
       </w:r>
-      <w:proofErr w:type="spellStart"/>
-      <w:proofErr w:type="gramStart"/>
       <w:r>
         <w:rPr>
           <w:rFonts w:ascii="Consolas" w:eastAsia="Times New Roman" w:hAnsi="Consolas" w:cs="Times New Roman"/>
@@ -10373,7 +9731,6 @@
         </w:rPr>
         <w:t>printf</w:t>
       </w:r>
-      <w:proofErr w:type="spellEnd"/>
       <w:r>
         <w:rPr>
           <w:rFonts w:ascii="Consolas" w:eastAsia="Times New Roman" w:hAnsi="Consolas" w:cs="Times New Roman"/>
@@ -10384,7 +9741,6 @@
         </w:rPr>
         <w:t>(</w:t>
       </w:r>
-      <w:proofErr w:type="gramEnd"/>
       <w:r>
         <w:rPr>
           <w:rFonts w:ascii="Consolas" w:eastAsia="Times New Roman" w:hAnsi="Consolas" w:cs="Times New Roman"/>
@@ -10413,9 +9769,38 @@
           <w:szCs w:val="21"/>
           <w:lang w:val="en-IN" w:eastAsia="en-IN"/>
         </w:rPr>
-        <w:t>\</w:t>
-      </w:r>
-      <w:proofErr w:type="gramStart"/>
+        <w:t>\t</w:t>
+      </w:r>
+      <w:r>
+        <w:rPr>
+          <w:rFonts w:ascii="Consolas" w:eastAsia="Times New Roman" w:hAnsi="Consolas" w:cs="Times New Roman"/>
+          <w:color w:val="A31515"/>
+          <w:sz w:val="21"/>
+          <w:szCs w:val="21"/>
+          <w:lang w:val="en-IN" w:eastAsia="en-IN"/>
+        </w:rPr>
+        <w:t xml:space="preserve">  </w:t>
+      </w:r>
+      <w:r>
+        <w:rPr>
+          <w:rFonts w:ascii="Consolas" w:eastAsia="Times New Roman" w:hAnsi="Consolas" w:cs="Times New Roman"/>
+          <w:color w:val="1F377F"/>
+          <w:sz w:val="21"/>
+          <w:szCs w:val="21"/>
+          <w:lang w:val="en-IN" w:eastAsia="en-IN"/>
+        </w:rPr>
+        <w:t>%d</w:t>
+      </w:r>
+      <w:r>
+        <w:rPr>
+          <w:rFonts w:ascii="Consolas" w:eastAsia="Times New Roman" w:hAnsi="Consolas" w:cs="Times New Roman"/>
+          <w:color w:val="A31515"/>
+          <w:sz w:val="21"/>
+          <w:szCs w:val="21"/>
+          <w:lang w:val="en-IN" w:eastAsia="en-IN"/>
+        </w:rPr>
+        <w:t xml:space="preserve">  </w:t>
+      </w:r>
       <w:r>
         <w:rPr>
           <w:rFonts w:ascii="Consolas" w:eastAsia="Times New Roman" w:hAnsi="Consolas" w:cs="Times New Roman"/>
@@ -10424,7 +9809,7 @@
           <w:szCs w:val="21"/>
           <w:lang w:val="en-IN" w:eastAsia="en-IN"/>
         </w:rPr>
-        <w:t>t</w:t>
+        <w:t>\t</w:t>
       </w:r>
       <w:r>
         <w:rPr>
@@ -10434,78 +9819,187 @@
           <w:szCs w:val="21"/>
           <w:lang w:val="en-IN" w:eastAsia="en-IN"/>
         </w:rPr>
+        <w:t>|</w:t>
+      </w:r>
+      <w:r>
+        <w:rPr>
+          <w:rFonts w:ascii="Consolas" w:eastAsia="Times New Roman" w:hAnsi="Consolas" w:cs="Times New Roman"/>
+          <w:color w:val="B776FB"/>
+          <w:sz w:val="21"/>
+          <w:szCs w:val="21"/>
+          <w:lang w:val="en-IN" w:eastAsia="en-IN"/>
+        </w:rPr>
+        <w:t>\t</w:t>
+      </w:r>
+      <w:r>
+        <w:rPr>
+          <w:rFonts w:ascii="Consolas" w:eastAsia="Times New Roman" w:hAnsi="Consolas" w:cs="Times New Roman"/>
+          <w:color w:val="A31515"/>
+          <w:sz w:val="21"/>
+          <w:szCs w:val="21"/>
+          <w:lang w:val="en-IN" w:eastAsia="en-IN"/>
+        </w:rPr>
+        <w:t xml:space="preserve"> </w:t>
+      </w:r>
+      <w:r>
+        <w:rPr>
+          <w:rFonts w:ascii="Consolas" w:eastAsia="Times New Roman" w:hAnsi="Consolas" w:cs="Times New Roman"/>
+          <w:color w:val="1F377F"/>
+          <w:sz w:val="21"/>
+          <w:szCs w:val="21"/>
+          <w:lang w:val="en-IN" w:eastAsia="en-IN"/>
+        </w:rPr>
+        <w:t>%s</w:t>
+      </w:r>
+      <w:r>
+        <w:rPr>
+          <w:rFonts w:ascii="Consolas" w:eastAsia="Times New Roman" w:hAnsi="Consolas" w:cs="Times New Roman"/>
+          <w:color w:val="A31515"/>
+          <w:sz w:val="21"/>
+          <w:szCs w:val="21"/>
+          <w:lang w:val="en-IN" w:eastAsia="en-IN"/>
+        </w:rPr>
+        <w:t xml:space="preserve">   </w:t>
+      </w:r>
+      <w:r>
+        <w:rPr>
+          <w:rFonts w:ascii="Consolas" w:eastAsia="Times New Roman" w:hAnsi="Consolas" w:cs="Times New Roman"/>
+          <w:color w:val="B776FB"/>
+          <w:sz w:val="21"/>
+          <w:szCs w:val="21"/>
+          <w:lang w:val="en-IN" w:eastAsia="en-IN"/>
+        </w:rPr>
+        <w:t>\t</w:t>
+      </w:r>
+      <w:r>
+        <w:rPr>
+          <w:rFonts w:ascii="Consolas" w:eastAsia="Times New Roman" w:hAnsi="Consolas" w:cs="Times New Roman"/>
+          <w:color w:val="A31515"/>
+          <w:sz w:val="21"/>
+          <w:szCs w:val="21"/>
+          <w:lang w:val="en-IN" w:eastAsia="en-IN"/>
+        </w:rPr>
+        <w:t>|</w:t>
+      </w:r>
+      <w:r>
+        <w:rPr>
+          <w:rFonts w:ascii="Consolas" w:eastAsia="Times New Roman" w:hAnsi="Consolas" w:cs="Times New Roman"/>
+          <w:color w:val="B776FB"/>
+          <w:sz w:val="21"/>
+          <w:szCs w:val="21"/>
+          <w:lang w:val="en-IN" w:eastAsia="en-IN"/>
+        </w:rPr>
+        <w:t>\t</w:t>
+      </w:r>
+      <w:r>
+        <w:rPr>
+          <w:rFonts w:ascii="Consolas" w:eastAsia="Times New Roman" w:hAnsi="Consolas" w:cs="Times New Roman"/>
+          <w:color w:val="1F377F"/>
+          <w:sz w:val="21"/>
+          <w:szCs w:val="21"/>
+          <w:lang w:val="en-IN" w:eastAsia="en-IN"/>
+        </w:rPr>
+        <w:t>%d</w:t>
+      </w:r>
+      <w:r>
+        <w:rPr>
+          <w:rFonts w:ascii="Consolas" w:eastAsia="Times New Roman" w:hAnsi="Consolas" w:cs="Times New Roman"/>
+          <w:color w:val="A31515"/>
+          <w:sz w:val="21"/>
+          <w:szCs w:val="21"/>
+          <w:lang w:val="en-IN" w:eastAsia="en-IN"/>
+        </w:rPr>
         <w:t xml:space="preserve">  </w:t>
       </w:r>
       <w:r>
         <w:rPr>
           <w:rFonts w:ascii="Consolas" w:eastAsia="Times New Roman" w:hAnsi="Consolas" w:cs="Times New Roman"/>
+          <w:color w:val="B776FB"/>
+          <w:sz w:val="21"/>
+          <w:szCs w:val="21"/>
+          <w:lang w:val="en-IN" w:eastAsia="en-IN"/>
+        </w:rPr>
+        <w:t>\t</w:t>
+      </w:r>
+      <w:r>
+        <w:rPr>
+          <w:rFonts w:ascii="Consolas" w:eastAsia="Times New Roman" w:hAnsi="Consolas" w:cs="Times New Roman"/>
+          <w:color w:val="A31515"/>
+          <w:sz w:val="21"/>
+          <w:szCs w:val="21"/>
+          <w:lang w:val="en-IN" w:eastAsia="en-IN"/>
+        </w:rPr>
+        <w:t>|</w:t>
+      </w:r>
+      <w:r>
+        <w:rPr>
+          <w:rFonts w:ascii="Consolas" w:eastAsia="Times New Roman" w:hAnsi="Consolas" w:cs="Times New Roman"/>
+          <w:color w:val="B776FB"/>
+          <w:sz w:val="21"/>
+          <w:szCs w:val="21"/>
+          <w:lang w:val="en-IN" w:eastAsia="en-IN"/>
+        </w:rPr>
+        <w:t>\n</w:t>
+      </w:r>
+      <w:r>
+        <w:rPr>
+          <w:rFonts w:ascii="Consolas" w:eastAsia="Times New Roman" w:hAnsi="Consolas" w:cs="Times New Roman"/>
+          <w:color w:val="E21F1F"/>
+          <w:sz w:val="21"/>
+          <w:szCs w:val="21"/>
+          <w:lang w:val="en-IN" w:eastAsia="en-IN"/>
+        </w:rPr>
+        <w:t>"</w:t>
+      </w:r>
+      <w:r>
+        <w:rPr>
+          <w:rFonts w:ascii="Consolas" w:eastAsia="Times New Roman" w:hAnsi="Consolas" w:cs="Times New Roman"/>
+          <w:color w:val="000000"/>
+          <w:sz w:val="21"/>
+          <w:szCs w:val="21"/>
+          <w:lang w:val="en-IN" w:eastAsia="en-IN"/>
+        </w:rPr>
+        <w:t xml:space="preserve">, </w:t>
+      </w:r>
+      <w:r>
+        <w:rPr>
+          <w:rFonts w:ascii="Consolas" w:eastAsia="Times New Roman" w:hAnsi="Consolas" w:cs="Times New Roman"/>
           <w:color w:val="1F377F"/>
           <w:sz w:val="21"/>
           <w:szCs w:val="21"/>
           <w:lang w:val="en-IN" w:eastAsia="en-IN"/>
         </w:rPr>
-        <w:t>%d</w:t>
-      </w:r>
-      <w:r>
-        <w:rPr>
-          <w:rFonts w:ascii="Consolas" w:eastAsia="Times New Roman" w:hAnsi="Consolas" w:cs="Times New Roman"/>
-          <w:color w:val="A31515"/>
-          <w:sz w:val="21"/>
-          <w:szCs w:val="21"/>
-          <w:lang w:val="en-IN" w:eastAsia="en-IN"/>
-        </w:rPr>
-        <w:t xml:space="preserve">  </w:t>
-      </w:r>
-      <w:r>
-        <w:rPr>
-          <w:rFonts w:ascii="Consolas" w:eastAsia="Times New Roman" w:hAnsi="Consolas" w:cs="Times New Roman"/>
-          <w:color w:val="B776FB"/>
-          <w:sz w:val="21"/>
-          <w:szCs w:val="21"/>
-          <w:lang w:val="en-IN" w:eastAsia="en-IN"/>
-        </w:rPr>
-        <w:t>\</w:t>
-      </w:r>
-      <w:proofErr w:type="gramEnd"/>
-      <w:r>
-        <w:rPr>
-          <w:rFonts w:ascii="Consolas" w:eastAsia="Times New Roman" w:hAnsi="Consolas" w:cs="Times New Roman"/>
-          <w:color w:val="B776FB"/>
-          <w:sz w:val="21"/>
-          <w:szCs w:val="21"/>
-          <w:lang w:val="en-IN" w:eastAsia="en-IN"/>
-        </w:rPr>
-        <w:t>t</w:t>
-      </w:r>
-      <w:r>
-        <w:rPr>
-          <w:rFonts w:ascii="Consolas" w:eastAsia="Times New Roman" w:hAnsi="Consolas" w:cs="Times New Roman"/>
-          <w:color w:val="A31515"/>
-          <w:sz w:val="21"/>
-          <w:szCs w:val="21"/>
-          <w:lang w:val="en-IN" w:eastAsia="en-IN"/>
-        </w:rPr>
-        <w:t>|</w:t>
-      </w:r>
-      <w:r>
-        <w:rPr>
-          <w:rFonts w:ascii="Consolas" w:eastAsia="Times New Roman" w:hAnsi="Consolas" w:cs="Times New Roman"/>
-          <w:color w:val="B776FB"/>
-          <w:sz w:val="21"/>
-          <w:szCs w:val="21"/>
-          <w:lang w:val="en-IN" w:eastAsia="en-IN"/>
-        </w:rPr>
-        <w:t>\t</w:t>
-      </w:r>
-      <w:r>
-        <w:rPr>
-          <w:rFonts w:ascii="Consolas" w:eastAsia="Times New Roman" w:hAnsi="Consolas" w:cs="Times New Roman"/>
-          <w:color w:val="A31515"/>
-          <w:sz w:val="21"/>
-          <w:szCs w:val="21"/>
-          <w:lang w:val="en-IN" w:eastAsia="en-IN"/>
-        </w:rPr>
-        <w:t xml:space="preserve"> </w:t>
+        <w:t>i</w:t>
+      </w:r>
+      <w:r>
+        <w:rPr>
+          <w:rFonts w:ascii="Consolas" w:eastAsia="Times New Roman" w:hAnsi="Consolas" w:cs="Times New Roman"/>
+          <w:color w:val="000000"/>
+          <w:sz w:val="21"/>
+          <w:szCs w:val="21"/>
+          <w:lang w:val="en-IN" w:eastAsia="en-IN"/>
+        </w:rPr>
+        <w:t xml:space="preserve"> + </w:t>
+      </w:r>
+      <w:r>
+        <w:rPr>
+          <w:rFonts w:ascii="Consolas" w:eastAsia="Times New Roman" w:hAnsi="Consolas" w:cs="Times New Roman"/>
+          <w:color w:val="098658"/>
+          <w:sz w:val="21"/>
+          <w:szCs w:val="21"/>
+          <w:lang w:val="en-IN" w:eastAsia="en-IN"/>
+        </w:rPr>
+        <w:t>1</w:t>
+      </w:r>
+      <w:r>
+        <w:rPr>
+          <w:rFonts w:ascii="Consolas" w:eastAsia="Times New Roman" w:hAnsi="Consolas" w:cs="Times New Roman"/>
+          <w:color w:val="000000"/>
+          <w:sz w:val="21"/>
+          <w:szCs w:val="21"/>
+          <w:lang w:val="en-IN" w:eastAsia="en-IN"/>
+        </w:rPr>
+        <w:t xml:space="preserve">, </w:t>
       </w:r>
       <w:r>
         <w:rPr>
@@ -10515,58 +10009,17 @@
           <w:szCs w:val="21"/>
           <w:lang w:val="en-IN" w:eastAsia="en-IN"/>
         </w:rPr>
-        <w:t>%s</w:t>
-      </w:r>
-      <w:r>
-        <w:rPr>
-          <w:rFonts w:ascii="Consolas" w:eastAsia="Times New Roman" w:hAnsi="Consolas" w:cs="Times New Roman"/>
-          <w:color w:val="A31515"/>
-          <w:sz w:val="21"/>
-          <w:szCs w:val="21"/>
-          <w:lang w:val="en-IN" w:eastAsia="en-IN"/>
-        </w:rPr>
-        <w:t xml:space="preserve">   </w:t>
-      </w:r>
-      <w:r>
-        <w:rPr>
-          <w:rFonts w:ascii="Consolas" w:eastAsia="Times New Roman" w:hAnsi="Consolas" w:cs="Times New Roman"/>
-          <w:color w:val="B776FB"/>
-          <w:sz w:val="21"/>
-          <w:szCs w:val="21"/>
-          <w:lang w:val="en-IN" w:eastAsia="en-IN"/>
-        </w:rPr>
-        <w:t>\t</w:t>
-      </w:r>
-      <w:r>
-        <w:rPr>
-          <w:rFonts w:ascii="Consolas" w:eastAsia="Times New Roman" w:hAnsi="Consolas" w:cs="Times New Roman"/>
-          <w:color w:val="A31515"/>
-          <w:sz w:val="21"/>
-          <w:szCs w:val="21"/>
-          <w:lang w:val="en-IN" w:eastAsia="en-IN"/>
-        </w:rPr>
-        <w:t>|</w:t>
-      </w:r>
-      <w:r>
-        <w:rPr>
-          <w:rFonts w:ascii="Consolas" w:eastAsia="Times New Roman" w:hAnsi="Consolas" w:cs="Times New Roman"/>
-          <w:color w:val="B776FB"/>
-          <w:sz w:val="21"/>
-          <w:szCs w:val="21"/>
-          <w:lang w:val="en-IN" w:eastAsia="en-IN"/>
-        </w:rPr>
-        <w:t>\</w:t>
-      </w:r>
-      <w:proofErr w:type="spellStart"/>
-      <w:r>
-        <w:rPr>
-          <w:rFonts w:ascii="Consolas" w:eastAsia="Times New Roman" w:hAnsi="Consolas" w:cs="Times New Roman"/>
-          <w:color w:val="B776FB"/>
-          <w:sz w:val="21"/>
-          <w:szCs w:val="21"/>
-          <w:lang w:val="en-IN" w:eastAsia="en-IN"/>
-        </w:rPr>
-        <w:t>t</w:t>
+        <w:t>tempArr</w:t>
+      </w:r>
+      <w:r>
+        <w:rPr>
+          <w:rFonts w:ascii="Consolas" w:eastAsia="Times New Roman" w:hAnsi="Consolas" w:cs="Times New Roman"/>
+          <w:color w:val="000000"/>
+          <w:sz w:val="21"/>
+          <w:szCs w:val="21"/>
+          <w:lang w:val="en-IN" w:eastAsia="en-IN"/>
+        </w:rPr>
+        <w:t>[</w:t>
       </w:r>
       <w:r>
         <w:rPr>
@@ -10576,9 +10029,18 @@
           <w:szCs w:val="21"/>
           <w:lang w:val="en-IN" w:eastAsia="en-IN"/>
         </w:rPr>
-        <w:t>%</w:t>
-      </w:r>
-      <w:proofErr w:type="gramStart"/>
+        <w:t>i</w:t>
+      </w:r>
+      <w:r>
+        <w:rPr>
+          <w:rFonts w:ascii="Consolas" w:eastAsia="Times New Roman" w:hAnsi="Consolas" w:cs="Times New Roman"/>
+          <w:color w:val="000000"/>
+          <w:sz w:val="21"/>
+          <w:szCs w:val="21"/>
+          <w:lang w:val="en-IN" w:eastAsia="en-IN"/>
+        </w:rPr>
+        <w:t xml:space="preserve">].name, </w:t>
+      </w:r>
       <w:r>
         <w:rPr>
           <w:rFonts w:ascii="Consolas" w:eastAsia="Times New Roman" w:hAnsi="Consolas" w:cs="Times New Roman"/>
@@ -10587,81 +10049,18 @@
           <w:szCs w:val="21"/>
           <w:lang w:val="en-IN" w:eastAsia="en-IN"/>
         </w:rPr>
-        <w:t>d</w:t>
-      </w:r>
-      <w:proofErr w:type="spellEnd"/>
-      <w:r>
-        <w:rPr>
-          <w:rFonts w:ascii="Consolas" w:eastAsia="Times New Roman" w:hAnsi="Consolas" w:cs="Times New Roman"/>
-          <w:color w:val="A31515"/>
-          <w:sz w:val="21"/>
-          <w:szCs w:val="21"/>
-          <w:lang w:val="en-IN" w:eastAsia="en-IN"/>
-        </w:rPr>
-        <w:t xml:space="preserve">  </w:t>
-      </w:r>
-      <w:r>
-        <w:rPr>
-          <w:rFonts w:ascii="Consolas" w:eastAsia="Times New Roman" w:hAnsi="Consolas" w:cs="Times New Roman"/>
-          <w:color w:val="B776FB"/>
-          <w:sz w:val="21"/>
-          <w:szCs w:val="21"/>
-          <w:lang w:val="en-IN" w:eastAsia="en-IN"/>
-        </w:rPr>
-        <w:t>\</w:t>
-      </w:r>
-      <w:proofErr w:type="gramEnd"/>
-      <w:r>
-        <w:rPr>
-          <w:rFonts w:ascii="Consolas" w:eastAsia="Times New Roman" w:hAnsi="Consolas" w:cs="Times New Roman"/>
-          <w:color w:val="B776FB"/>
-          <w:sz w:val="21"/>
-          <w:szCs w:val="21"/>
-          <w:lang w:val="en-IN" w:eastAsia="en-IN"/>
-        </w:rPr>
-        <w:t>t</w:t>
-      </w:r>
-      <w:r>
-        <w:rPr>
-          <w:rFonts w:ascii="Consolas" w:eastAsia="Times New Roman" w:hAnsi="Consolas" w:cs="Times New Roman"/>
-          <w:color w:val="A31515"/>
-          <w:sz w:val="21"/>
-          <w:szCs w:val="21"/>
-          <w:lang w:val="en-IN" w:eastAsia="en-IN"/>
-        </w:rPr>
-        <w:t>|</w:t>
-      </w:r>
-      <w:r>
-        <w:rPr>
-          <w:rFonts w:ascii="Consolas" w:eastAsia="Times New Roman" w:hAnsi="Consolas" w:cs="Times New Roman"/>
-          <w:color w:val="B776FB"/>
-          <w:sz w:val="21"/>
-          <w:szCs w:val="21"/>
-          <w:lang w:val="en-IN" w:eastAsia="en-IN"/>
-        </w:rPr>
-        <w:t>\n</w:t>
-      </w:r>
-      <w:r>
-        <w:rPr>
-          <w:rFonts w:ascii="Consolas" w:eastAsia="Times New Roman" w:hAnsi="Consolas" w:cs="Times New Roman"/>
-          <w:color w:val="E21F1F"/>
-          <w:sz w:val="21"/>
-          <w:szCs w:val="21"/>
-          <w:lang w:val="en-IN" w:eastAsia="en-IN"/>
-        </w:rPr>
-        <w:t>"</w:t>
-      </w:r>
-      <w:r>
-        <w:rPr>
-          <w:rFonts w:ascii="Consolas" w:eastAsia="Times New Roman" w:hAnsi="Consolas" w:cs="Times New Roman"/>
-          <w:color w:val="000000"/>
-          <w:sz w:val="21"/>
-          <w:szCs w:val="21"/>
-          <w:lang w:val="en-IN" w:eastAsia="en-IN"/>
-        </w:rPr>
-        <w:t xml:space="preserve">, </w:t>
-      </w:r>
-      <w:proofErr w:type="spellStart"/>
+        <w:t>tempArr</w:t>
+      </w:r>
+      <w:r>
+        <w:rPr>
+          <w:rFonts w:ascii="Consolas" w:eastAsia="Times New Roman" w:hAnsi="Consolas" w:cs="Times New Roman"/>
+          <w:color w:val="000000"/>
+          <w:sz w:val="21"/>
+          <w:szCs w:val="21"/>
+          <w:lang w:val="en-IN" w:eastAsia="en-IN"/>
+        </w:rPr>
+        <w:t>[</w:t>
+      </w:r>
       <w:r>
         <w:rPr>
           <w:rFonts w:ascii="Consolas" w:eastAsia="Times New Roman" w:hAnsi="Consolas" w:cs="Times New Roman"/>
@@ -10672,136 +10071,15 @@
         </w:rPr>
         <w:t>i</w:t>
       </w:r>
-      <w:proofErr w:type="spellEnd"/>
-      <w:r>
-        <w:rPr>
-          <w:rFonts w:ascii="Consolas" w:eastAsia="Times New Roman" w:hAnsi="Consolas" w:cs="Times New Roman"/>
-          <w:color w:val="000000"/>
-          <w:sz w:val="21"/>
-          <w:szCs w:val="21"/>
-          <w:lang w:val="en-IN" w:eastAsia="en-IN"/>
-        </w:rPr>
-        <w:t xml:space="preserve"> + </w:t>
-      </w:r>
-      <w:r>
-        <w:rPr>
-          <w:rFonts w:ascii="Consolas" w:eastAsia="Times New Roman" w:hAnsi="Consolas" w:cs="Times New Roman"/>
-          <w:color w:val="098658"/>
-          <w:sz w:val="21"/>
-          <w:szCs w:val="21"/>
-          <w:lang w:val="en-IN" w:eastAsia="en-IN"/>
-        </w:rPr>
-        <w:t>1</w:t>
-      </w:r>
-      <w:r>
-        <w:rPr>
-          <w:rFonts w:ascii="Consolas" w:eastAsia="Times New Roman" w:hAnsi="Consolas" w:cs="Times New Roman"/>
-          <w:color w:val="000000"/>
-          <w:sz w:val="21"/>
-          <w:szCs w:val="21"/>
-          <w:lang w:val="en-IN" w:eastAsia="en-IN"/>
-        </w:rPr>
-        <w:t xml:space="preserve">, </w:t>
-      </w:r>
-      <w:proofErr w:type="spellStart"/>
-      <w:r>
-        <w:rPr>
-          <w:rFonts w:ascii="Consolas" w:eastAsia="Times New Roman" w:hAnsi="Consolas" w:cs="Times New Roman"/>
-          <w:color w:val="1F377F"/>
-          <w:sz w:val="21"/>
-          <w:szCs w:val="21"/>
-          <w:lang w:val="en-IN" w:eastAsia="en-IN"/>
-        </w:rPr>
-        <w:t>tempArr</w:t>
-      </w:r>
-      <w:proofErr w:type="spellEnd"/>
-      <w:r>
-        <w:rPr>
-          <w:rFonts w:ascii="Consolas" w:eastAsia="Times New Roman" w:hAnsi="Consolas" w:cs="Times New Roman"/>
-          <w:color w:val="000000"/>
-          <w:sz w:val="21"/>
-          <w:szCs w:val="21"/>
-          <w:lang w:val="en-IN" w:eastAsia="en-IN"/>
-        </w:rPr>
-        <w:t>[</w:t>
-      </w:r>
-      <w:proofErr w:type="spellStart"/>
-      <w:r>
-        <w:rPr>
-          <w:rFonts w:ascii="Consolas" w:eastAsia="Times New Roman" w:hAnsi="Consolas" w:cs="Times New Roman"/>
-          <w:color w:val="1F377F"/>
-          <w:sz w:val="21"/>
-          <w:szCs w:val="21"/>
-          <w:lang w:val="en-IN" w:eastAsia="en-IN"/>
-        </w:rPr>
-        <w:t>i</w:t>
-      </w:r>
-      <w:proofErr w:type="spellEnd"/>
-      <w:r>
-        <w:rPr>
-          <w:rFonts w:ascii="Consolas" w:eastAsia="Times New Roman" w:hAnsi="Consolas" w:cs="Times New Roman"/>
-          <w:color w:val="000000"/>
-          <w:sz w:val="21"/>
-          <w:szCs w:val="21"/>
-          <w:lang w:val="en-IN" w:eastAsia="en-IN"/>
-        </w:rPr>
-        <w:t xml:space="preserve">].name, </w:t>
-      </w:r>
-      <w:proofErr w:type="spellStart"/>
-      <w:r>
-        <w:rPr>
-          <w:rFonts w:ascii="Consolas" w:eastAsia="Times New Roman" w:hAnsi="Consolas" w:cs="Times New Roman"/>
-          <w:color w:val="1F377F"/>
-          <w:sz w:val="21"/>
-          <w:szCs w:val="21"/>
-          <w:lang w:val="en-IN" w:eastAsia="en-IN"/>
-        </w:rPr>
-        <w:t>tempArr</w:t>
-      </w:r>
-      <w:proofErr w:type="spellEnd"/>
-      <w:r>
-        <w:rPr>
-          <w:rFonts w:ascii="Consolas" w:eastAsia="Times New Roman" w:hAnsi="Consolas" w:cs="Times New Roman"/>
-          <w:color w:val="000000"/>
-          <w:sz w:val="21"/>
-          <w:szCs w:val="21"/>
-          <w:lang w:val="en-IN" w:eastAsia="en-IN"/>
-        </w:rPr>
-        <w:t>[</w:t>
-      </w:r>
-      <w:proofErr w:type="spellStart"/>
-      <w:r>
-        <w:rPr>
-          <w:rFonts w:ascii="Consolas" w:eastAsia="Times New Roman" w:hAnsi="Consolas" w:cs="Times New Roman"/>
-          <w:color w:val="1F377F"/>
-          <w:sz w:val="21"/>
-          <w:szCs w:val="21"/>
-          <w:lang w:val="en-IN" w:eastAsia="en-IN"/>
-        </w:rPr>
-        <w:t>i</w:t>
-      </w:r>
-      <w:proofErr w:type="spellEnd"/>
-      <w:proofErr w:type="gramStart"/>
-      <w:r>
-        <w:rPr>
-          <w:rFonts w:ascii="Consolas" w:eastAsia="Times New Roman" w:hAnsi="Consolas" w:cs="Times New Roman"/>
-          <w:color w:val="000000"/>
-          <w:sz w:val="21"/>
-          <w:szCs w:val="21"/>
-          <w:lang w:val="en-IN" w:eastAsia="en-IN"/>
-        </w:rPr>
-        <w:t>].marks</w:t>
-      </w:r>
-      <w:proofErr w:type="gramEnd"/>
-      <w:r>
-        <w:rPr>
-          <w:rFonts w:ascii="Consolas" w:eastAsia="Times New Roman" w:hAnsi="Consolas" w:cs="Times New Roman"/>
-          <w:color w:val="000000"/>
-          <w:sz w:val="21"/>
-          <w:szCs w:val="21"/>
-          <w:lang w:val="en-IN" w:eastAsia="en-IN"/>
-        </w:rPr>
-        <w:t>);</w:t>
+      <w:r>
+        <w:rPr>
+          <w:rFonts w:ascii="Consolas" w:eastAsia="Times New Roman" w:hAnsi="Consolas" w:cs="Times New Roman"/>
+          <w:color w:val="000000"/>
+          <w:sz w:val="21"/>
+          <w:szCs w:val="21"/>
+          <w:lang w:val="en-IN" w:eastAsia="en-IN"/>
+        </w:rPr>
+        <w:t>].marks);</w:t>
       </w:r>
     </w:p>
     <w:p>
@@ -10851,7 +10129,6 @@
         </w:rPr>
         <w:t xml:space="preserve">    </w:t>
       </w:r>
-      <w:proofErr w:type="spellStart"/>
       <w:r>
         <w:rPr>
           <w:rFonts w:ascii="Consolas" w:eastAsia="Times New Roman" w:hAnsi="Consolas" w:cs="Times New Roman"/>
@@ -10862,7 +10139,6 @@
         </w:rPr>
         <w:t>printf</w:t>
       </w:r>
-      <w:proofErr w:type="spellEnd"/>
       <w:r>
         <w:rPr>
           <w:rFonts w:ascii="Consolas" w:eastAsia="Times New Roman" w:hAnsi="Consolas" w:cs="Times New Roman"/>
@@ -11242,6 +10518,7 @@
           <w:rFonts w:ascii="Times New Roman" w:hAnsi="Times New Roman" w:cs="Times New Roman"/>
           <w:b/>
           <w:bCs/>
+          <w:noProof/>
           <w:sz w:val="24"/>
           <w:szCs w:val="24"/>
           <w:u w:val="single"/>
@@ -11431,6 +10708,7 @@
       <w:r>
         <w:rPr>
           <w:rFonts w:ascii="Times New Roman" w:hAnsi="Times New Roman" w:cs="Times New Roman"/>
+          <w:noProof/>
           <w:sz w:val="24"/>
           <w:szCs w:val="24"/>
         </w:rPr>
@@ -11588,6 +10866,7 @@
       <w:r>
         <w:rPr>
           <w:rFonts w:ascii="Times New Roman" w:hAnsi="Times New Roman" w:cs="Times New Roman"/>
+          <w:noProof/>
           <w:color w:val="EE0000"/>
           <w:sz w:val="24"/>
           <w:szCs w:val="24"/>
@@ -12005,27 +11284,7 @@
           <w:szCs w:val="24"/>
           <w:lang w:val="en-IN" w:eastAsia="en-IN"/>
         </w:rPr>
-        <w:t xml:space="preserve">Better average/worst-case time: </w:t>
-      </w:r>
-      <w:proofErr w:type="gramStart"/>
-      <w:r>
-        <w:rPr>
-          <w:rFonts w:ascii="Times New Roman" w:eastAsia="Times New Roman" w:hAnsi="Times New Roman" w:cs="Times New Roman"/>
-          <w:sz w:val="24"/>
-          <w:szCs w:val="24"/>
-          <w:lang w:val="en-IN" w:eastAsia="en-IN"/>
-        </w:rPr>
-        <w:t>O(</w:t>
-      </w:r>
-      <w:proofErr w:type="gramEnd"/>
-      <w:r>
-        <w:rPr>
-          <w:rFonts w:ascii="Times New Roman" w:eastAsia="Times New Roman" w:hAnsi="Times New Roman" w:cs="Times New Roman"/>
-          <w:sz w:val="24"/>
-          <w:szCs w:val="24"/>
-          <w:lang w:val="en-IN" w:eastAsia="en-IN"/>
-        </w:rPr>
-        <w:t>n log n) vs. O(n²).</w:t>
+        <w:t>Better average/worst-case time: O(n log n) vs. O(n²).</w:t>
       </w:r>
     </w:p>
     <w:p>

</xml_diff>